<commit_message>
added report and questions sheet
</commit_message>
<xml_diff>
--- a/Report.docx
+++ b/Report.docx
@@ -8,12 +8,12 @@
         <w:bidi w:val="0"/>
         <w:jc w:val="center"/>
         <w:rPr>
-          <w:rFonts w:eastAsia="Times New Roman"/>
+          <w:rFonts w:asciiTheme="minorBidi" w:eastAsia="Times New Roman" w:hAnsiTheme="minorBidi" w:cstheme="minorBidi"/>
         </w:rPr>
       </w:pPr>
       <w:r>
         <w:rPr>
-          <w:rFonts w:eastAsia="Times New Roman"/>
+          <w:rFonts w:asciiTheme="minorBidi" w:eastAsia="Times New Roman" w:hAnsiTheme="minorBidi" w:cstheme="minorBidi"/>
         </w:rPr>
         <w:t>Data Analysis Report for the Year 2017</w:t>
       </w:r>
@@ -23,14 +23,14 @@
         <w:bidi w:val="0"/>
         <w:spacing w:before="100" w:beforeAutospacing="1" w:after="100" w:afterAutospacing="1" w:line="240" w:lineRule="auto"/>
         <w:rPr>
-          <w:rFonts w:ascii="Times New Roman" w:eastAsia="Times New Roman" w:hAnsi="Times New Roman" w:cs="Times New Roman"/>
+          <w:rFonts w:asciiTheme="minorBidi" w:eastAsia="Times New Roman" w:hAnsiTheme="minorBidi"/>
           <w:sz w:val="24"/>
           <w:szCs w:val="24"/>
         </w:rPr>
       </w:pPr>
       <w:r>
         <w:rPr>
-          <w:rFonts w:ascii="Times New Roman" w:eastAsia="Times New Roman" w:hAnsi="Times New Roman" w:cs="Times New Roman"/>
+          <w:rFonts w:asciiTheme="minorBidi" w:eastAsia="Times New Roman" w:hAnsiTheme="minorBidi"/>
           <w:b/>
           <w:bCs/>
           <w:sz w:val="24"/>
@@ -40,7 +40,7 @@
       </w:r>
       <w:r>
         <w:rPr>
-          <w:rFonts w:ascii="Times New Roman" w:eastAsia="Times New Roman" w:hAnsi="Times New Roman" w:cs="Times New Roman"/>
+          <w:rFonts w:asciiTheme="minorBidi" w:eastAsia="Times New Roman" w:hAnsiTheme="minorBidi"/>
           <w:sz w:val="24"/>
           <w:szCs w:val="24"/>
         </w:rPr>
@@ -48,7 +48,7 @@
       </w:r>
       <w:r>
         <w:rPr>
-          <w:rFonts w:ascii="Times New Roman" w:eastAsia="Times New Roman" w:hAnsi="Times New Roman" w:cs="Times New Roman"/>
+          <w:rFonts w:asciiTheme="minorBidi" w:eastAsia="Times New Roman" w:hAnsiTheme="minorBidi"/>
           <w:b/>
           <w:bCs/>
           <w:sz w:val="24"/>
@@ -58,7 +58,7 @@
       </w:r>
       <w:r>
         <w:rPr>
-          <w:rFonts w:ascii="Times New Roman" w:eastAsia="Times New Roman" w:hAnsi="Times New Roman" w:cs="Times New Roman"/>
+          <w:rFonts w:asciiTheme="minorBidi" w:eastAsia="Times New Roman" w:hAnsiTheme="minorBidi"/>
           <w:sz w:val="24"/>
           <w:szCs w:val="24"/>
         </w:rPr>
@@ -66,7 +66,7 @@
       </w:r>
       <w:r>
         <w:rPr>
-          <w:rFonts w:ascii="Courier New" w:eastAsia="Times New Roman" w:hAnsi="Courier New" w:cs="Courier New"/>
+          <w:rFonts w:asciiTheme="minorBidi" w:eastAsia="Times New Roman" w:hAnsiTheme="minorBidi"/>
           <w:sz w:val="20"/>
           <w:szCs w:val="20"/>
         </w:rPr>
@@ -74,7 +74,7 @@
       </w:r>
       <w:r>
         <w:rPr>
-          <w:rFonts w:ascii="Times New Roman" w:eastAsia="Times New Roman" w:hAnsi="Times New Roman" w:cs="Times New Roman"/>
+          <w:rFonts w:asciiTheme="minorBidi" w:eastAsia="Times New Roman" w:hAnsiTheme="minorBidi"/>
           <w:sz w:val="24"/>
           <w:szCs w:val="24"/>
         </w:rPr>
@@ -82,7 +82,7 @@
       </w:r>
       <w:r>
         <w:rPr>
-          <w:rFonts w:ascii="Courier New" w:eastAsia="Times New Roman" w:hAnsi="Courier New" w:cs="Courier New"/>
+          <w:rFonts w:asciiTheme="minorBidi" w:eastAsia="Times New Roman" w:hAnsiTheme="minorBidi"/>
           <w:sz w:val="20"/>
           <w:szCs w:val="20"/>
         </w:rPr>
@@ -90,7 +90,7 @@
       </w:r>
       <w:r>
         <w:rPr>
-          <w:rFonts w:ascii="Times New Roman" w:eastAsia="Times New Roman" w:hAnsi="Times New Roman" w:cs="Times New Roman"/>
+          <w:rFonts w:asciiTheme="minorBidi" w:eastAsia="Times New Roman" w:hAnsiTheme="minorBidi"/>
           <w:sz w:val="24"/>
           <w:szCs w:val="24"/>
         </w:rPr>
@@ -98,7 +98,7 @@
       </w:r>
       <w:r>
         <w:rPr>
-          <w:rFonts w:ascii="Courier New" w:eastAsia="Times New Roman" w:hAnsi="Courier New" w:cs="Courier New"/>
+          <w:rFonts w:asciiTheme="minorBidi" w:eastAsia="Times New Roman" w:hAnsiTheme="minorBidi"/>
           <w:sz w:val="20"/>
           <w:szCs w:val="20"/>
         </w:rPr>
@@ -106,7 +106,7 @@
       </w:r>
       <w:r>
         <w:rPr>
-          <w:rFonts w:ascii="Times New Roman" w:eastAsia="Times New Roman" w:hAnsi="Times New Roman" w:cs="Times New Roman"/>
+          <w:rFonts w:asciiTheme="minorBidi" w:eastAsia="Times New Roman" w:hAnsiTheme="minorBidi"/>
           <w:sz w:val="24"/>
           <w:szCs w:val="24"/>
         </w:rPr>
@@ -118,14 +118,66 @@
         <w:bidi w:val="0"/>
         <w:spacing w:before="100" w:beforeAutospacing="1" w:after="100" w:afterAutospacing="1" w:line="240" w:lineRule="auto"/>
         <w:rPr>
-          <w:rFonts w:ascii="Times New Roman" w:eastAsia="Times New Roman" w:hAnsi="Times New Roman" w:cs="Times New Roman"/>
+          <w:rFonts w:asciiTheme="minorBidi" w:eastAsia="Times New Roman" w:hAnsiTheme="minorBidi"/>
           <w:sz w:val="24"/>
           <w:szCs w:val="24"/>
         </w:rPr>
       </w:pPr>
       <w:r>
         <w:rPr>
-          <w:rFonts w:ascii="Times New Roman" w:eastAsia="Times New Roman" w:hAnsi="Times New Roman" w:cs="Times New Roman"/>
+          <w:rFonts w:asciiTheme="minorBidi" w:hAnsiTheme="minorBidi"/>
+          <w:noProof/>
+        </w:rPr>
+        <w:drawing>
+          <wp:inline distT="0" distB="0" distL="0" distR="0" wp14:anchorId="4328279F" wp14:editId="484B29BE">
+            <wp:extent cx="5731510" cy="2501265"/>
+            <wp:effectExtent l="0" t="0" r="2540" b="0"/>
+            <wp:docPr id="2" name="Picture 2"/>
+            <wp:cNvGraphicFramePr>
+              <a:graphicFrameLocks xmlns:a="http://schemas.openxmlformats.org/drawingml/2006/main" noChangeAspect="1"/>
+            </wp:cNvGraphicFramePr>
+            <a:graphic xmlns:a="http://schemas.openxmlformats.org/drawingml/2006/main">
+              <a:graphicData uri="http://schemas.openxmlformats.org/drawingml/2006/picture">
+                <pic:pic xmlns:pic="http://schemas.openxmlformats.org/drawingml/2006/picture">
+                  <pic:nvPicPr>
+                    <pic:cNvPr id="1" name=""/>
+                    <pic:cNvPicPr/>
+                  </pic:nvPicPr>
+                  <pic:blipFill>
+                    <a:blip r:embed="rId5"/>
+                    <a:stretch>
+                      <a:fillRect/>
+                    </a:stretch>
+                  </pic:blipFill>
+                  <pic:spPr>
+                    <a:xfrm>
+                      <a:off x="0" y="0"/>
+                      <a:ext cx="5731510" cy="2501265"/>
+                    </a:xfrm>
+                    <a:prstGeom prst="rect">
+                      <a:avLst/>
+                    </a:prstGeom>
+                  </pic:spPr>
+                </pic:pic>
+              </a:graphicData>
+            </a:graphic>
+          </wp:inline>
+        </w:drawing>
+      </w:r>
+    </w:p>
+    <w:p>
+      <w:pPr>
+        <w:bidi w:val="0"/>
+        <w:spacing w:before="100" w:beforeAutospacing="1" w:after="100" w:afterAutospacing="1" w:line="240" w:lineRule="auto"/>
+        <w:rPr>
+          <w:rFonts w:asciiTheme="minorBidi" w:eastAsia="Times New Roman" w:hAnsiTheme="minorBidi"/>
+          <w:sz w:val="24"/>
+          <w:szCs w:val="24"/>
+        </w:rPr>
+      </w:pPr>
+      <w:r>
+        <w:rPr>
+          <w:rFonts w:asciiTheme="minorBidi" w:eastAsia="Times New Roman" w:hAnsiTheme="minorBidi"/>
           <w:b/>
           <w:bCs/>
           <w:sz w:val="24"/>
@@ -135,7 +187,7 @@
       </w:r>
       <w:r>
         <w:rPr>
-          <w:rFonts w:ascii="Times New Roman" w:eastAsia="Times New Roman" w:hAnsi="Times New Roman" w:cs="Times New Roman"/>
+          <w:rFonts w:asciiTheme="minorBidi" w:eastAsia="Times New Roman" w:hAnsiTheme="minorBidi"/>
           <w:sz w:val="24"/>
           <w:szCs w:val="24"/>
         </w:rPr>
@@ -151,28 +203,22 @@
         <w:bidi w:val="0"/>
         <w:spacing w:before="100" w:beforeAutospacing="1" w:after="100" w:afterAutospacing="1" w:line="240" w:lineRule="auto"/>
         <w:rPr>
-          <w:rFonts w:ascii="Times New Roman" w:eastAsia="Times New Roman" w:hAnsi="Times New Roman" w:cs="Times New Roman"/>
-          <w:sz w:val="24"/>
-          <w:szCs w:val="24"/>
-        </w:rPr>
-      </w:pPr>
-      <w:r>
-        <w:rPr>
-          <w:rFonts w:ascii="Times New Roman" w:eastAsia="Times New Roman" w:hAnsi="Times New Roman" w:cs="Times New Roman"/>
+          <w:rFonts w:asciiTheme="minorBidi" w:eastAsia="Times New Roman" w:hAnsiTheme="minorBidi"/>
           <w:b/>
           <w:bCs/>
           <w:sz w:val="24"/>
           <w:szCs w:val="24"/>
         </w:rPr>
-        <w:t>Total Sales:</w:t>
-      </w:r>
+      </w:pPr>
       <w:r>
         <w:rPr>
-          <w:rFonts w:ascii="Times New Roman" w:eastAsia="Times New Roman" w:hAnsi="Times New Roman" w:cs="Times New Roman"/>
-          <w:sz w:val="24"/>
-          <w:szCs w:val="24"/>
-        </w:rPr>
-        <w:t xml:space="preserve"> 733,215.26</w:t>
+          <w:rFonts w:asciiTheme="minorBidi" w:eastAsia="Times New Roman" w:hAnsiTheme="minorBidi"/>
+          <w:b/>
+          <w:bCs/>
+          <w:sz w:val="24"/>
+          <w:szCs w:val="24"/>
+        </w:rPr>
+        <w:t>Total Sales: 733,215.26</w:t>
       </w:r>
     </w:p>
     <w:p>
@@ -184,28 +230,22 @@
         <w:bidi w:val="0"/>
         <w:spacing w:before="100" w:beforeAutospacing="1" w:after="100" w:afterAutospacing="1" w:line="240" w:lineRule="auto"/>
         <w:rPr>
-          <w:rFonts w:ascii="Times New Roman" w:eastAsia="Times New Roman" w:hAnsi="Times New Roman" w:cs="Times New Roman"/>
-          <w:sz w:val="24"/>
-          <w:szCs w:val="24"/>
-        </w:rPr>
-      </w:pPr>
-      <w:r>
-        <w:rPr>
-          <w:rFonts w:ascii="Times New Roman" w:eastAsia="Times New Roman" w:hAnsi="Times New Roman" w:cs="Times New Roman"/>
+          <w:rFonts w:asciiTheme="minorBidi" w:eastAsia="Times New Roman" w:hAnsiTheme="minorBidi"/>
           <w:b/>
           <w:bCs/>
           <w:sz w:val="24"/>
           <w:szCs w:val="24"/>
         </w:rPr>
-        <w:t>Total Profit:</w:t>
-      </w:r>
+      </w:pPr>
       <w:r>
         <w:rPr>
-          <w:rFonts w:ascii="Times New Roman" w:eastAsia="Times New Roman" w:hAnsi="Times New Roman" w:cs="Times New Roman"/>
-          <w:sz w:val="24"/>
-          <w:szCs w:val="24"/>
-        </w:rPr>
-        <w:t xml:space="preserve"> 93,439.27</w:t>
+          <w:rFonts w:asciiTheme="minorBidi" w:eastAsia="Times New Roman" w:hAnsiTheme="minorBidi"/>
+          <w:b/>
+          <w:bCs/>
+          <w:sz w:val="24"/>
+          <w:szCs w:val="24"/>
+        </w:rPr>
+        <w:t>Total Profit: 93,439.27</w:t>
       </w:r>
     </w:p>
     <w:p>
@@ -217,28 +257,22 @@
         <w:bidi w:val="0"/>
         <w:spacing w:before="100" w:beforeAutospacing="1" w:after="100" w:afterAutospacing="1" w:line="240" w:lineRule="auto"/>
         <w:rPr>
-          <w:rFonts w:ascii="Times New Roman" w:eastAsia="Times New Roman" w:hAnsi="Times New Roman" w:cs="Times New Roman"/>
-          <w:sz w:val="24"/>
-          <w:szCs w:val="24"/>
-        </w:rPr>
-      </w:pPr>
-      <w:r>
-        <w:rPr>
-          <w:rFonts w:ascii="Times New Roman" w:eastAsia="Times New Roman" w:hAnsi="Times New Roman" w:cs="Times New Roman"/>
+          <w:rFonts w:asciiTheme="minorBidi" w:eastAsia="Times New Roman" w:hAnsiTheme="minorBidi"/>
           <w:b/>
           <w:bCs/>
           <w:sz w:val="24"/>
           <w:szCs w:val="24"/>
         </w:rPr>
-        <w:t>Total Orders:</w:t>
-      </w:r>
+      </w:pPr>
       <w:r>
         <w:rPr>
-          <w:rFonts w:ascii="Times New Roman" w:eastAsia="Times New Roman" w:hAnsi="Times New Roman" w:cs="Times New Roman"/>
-          <w:sz w:val="24"/>
-          <w:szCs w:val="24"/>
-        </w:rPr>
-        <w:t xml:space="preserve"> 3,312</w:t>
+          <w:rFonts w:asciiTheme="minorBidi" w:eastAsia="Times New Roman" w:hAnsiTheme="minorBidi"/>
+          <w:b/>
+          <w:bCs/>
+          <w:sz w:val="24"/>
+          <w:szCs w:val="24"/>
+        </w:rPr>
+        <w:t>Total Orders: 3,312</w:t>
       </w:r>
     </w:p>
     <w:p>
@@ -250,28 +284,22 @@
         <w:bidi w:val="0"/>
         <w:spacing w:before="100" w:beforeAutospacing="1" w:after="100" w:afterAutospacing="1" w:line="240" w:lineRule="auto"/>
         <w:rPr>
-          <w:rFonts w:ascii="Times New Roman" w:eastAsia="Times New Roman" w:hAnsi="Times New Roman" w:cs="Times New Roman"/>
-          <w:sz w:val="24"/>
-          <w:szCs w:val="24"/>
-        </w:rPr>
-      </w:pPr>
-      <w:r>
-        <w:rPr>
-          <w:rFonts w:ascii="Times New Roman" w:eastAsia="Times New Roman" w:hAnsi="Times New Roman" w:cs="Times New Roman"/>
+          <w:rFonts w:asciiTheme="minorBidi" w:eastAsia="Times New Roman" w:hAnsiTheme="minorBidi"/>
           <w:b/>
           <w:bCs/>
           <w:sz w:val="24"/>
           <w:szCs w:val="24"/>
         </w:rPr>
-        <w:t>Return Rate:</w:t>
-      </w:r>
+      </w:pPr>
       <w:r>
         <w:rPr>
-          <w:rFonts w:ascii="Times New Roman" w:eastAsia="Times New Roman" w:hAnsi="Times New Roman" w:cs="Times New Roman"/>
-          <w:sz w:val="24"/>
-          <w:szCs w:val="24"/>
-        </w:rPr>
-        <w:t xml:space="preserve"> 8.73%</w:t>
+          <w:rFonts w:asciiTheme="minorBidi" w:eastAsia="Times New Roman" w:hAnsiTheme="minorBidi"/>
+          <w:b/>
+          <w:bCs/>
+          <w:sz w:val="24"/>
+          <w:szCs w:val="24"/>
+        </w:rPr>
+        <w:t>Return Rate: 8.73%</w:t>
       </w:r>
     </w:p>
     <w:p>
@@ -283,28 +311,22 @@
         <w:bidi w:val="0"/>
         <w:spacing w:before="100" w:beforeAutospacing="1" w:after="100" w:afterAutospacing="1" w:line="240" w:lineRule="auto"/>
         <w:rPr>
-          <w:rFonts w:ascii="Times New Roman" w:eastAsia="Times New Roman" w:hAnsi="Times New Roman" w:cs="Times New Roman"/>
-          <w:sz w:val="24"/>
-          <w:szCs w:val="24"/>
-        </w:rPr>
-      </w:pPr>
-      <w:r>
-        <w:rPr>
-          <w:rFonts w:ascii="Times New Roman" w:eastAsia="Times New Roman" w:hAnsi="Times New Roman" w:cs="Times New Roman"/>
+          <w:rFonts w:asciiTheme="minorBidi" w:eastAsia="Times New Roman" w:hAnsiTheme="minorBidi"/>
           <w:b/>
           <w:bCs/>
           <w:sz w:val="24"/>
           <w:szCs w:val="24"/>
         </w:rPr>
-        <w:t>Total Units Sold:</w:t>
-      </w:r>
+      </w:pPr>
       <w:r>
         <w:rPr>
-          <w:rFonts w:ascii="Times New Roman" w:eastAsia="Times New Roman" w:hAnsi="Times New Roman" w:cs="Times New Roman"/>
-          <w:sz w:val="24"/>
-          <w:szCs w:val="24"/>
-        </w:rPr>
-        <w:t xml:space="preserve"> 12,476</w:t>
+          <w:rFonts w:asciiTheme="minorBidi" w:eastAsia="Times New Roman" w:hAnsiTheme="minorBidi"/>
+          <w:b/>
+          <w:bCs/>
+          <w:sz w:val="24"/>
+          <w:szCs w:val="24"/>
+        </w:rPr>
+        <w:t>Total Units Sold: 12,476</w:t>
       </w:r>
     </w:p>
     <w:p>
@@ -316,28 +338,22 @@
         <w:bidi w:val="0"/>
         <w:spacing w:before="100" w:beforeAutospacing="1" w:after="100" w:afterAutospacing="1" w:line="240" w:lineRule="auto"/>
         <w:rPr>
-          <w:rFonts w:ascii="Times New Roman" w:eastAsia="Times New Roman" w:hAnsi="Times New Roman" w:cs="Times New Roman"/>
-          <w:sz w:val="24"/>
-          <w:szCs w:val="24"/>
-        </w:rPr>
-      </w:pPr>
-      <w:r>
-        <w:rPr>
-          <w:rFonts w:ascii="Times New Roman" w:eastAsia="Times New Roman" w:hAnsi="Times New Roman" w:cs="Times New Roman"/>
+          <w:rFonts w:asciiTheme="minorBidi" w:eastAsia="Times New Roman" w:hAnsiTheme="minorBidi"/>
           <w:b/>
           <w:bCs/>
           <w:sz w:val="24"/>
           <w:szCs w:val="24"/>
         </w:rPr>
-        <w:t>Average Sales Per Order:</w:t>
-      </w:r>
+      </w:pPr>
       <w:r>
         <w:rPr>
-          <w:rFonts w:ascii="Times New Roman" w:eastAsia="Times New Roman" w:hAnsi="Times New Roman" w:cs="Times New Roman"/>
-          <w:sz w:val="24"/>
-          <w:szCs w:val="24"/>
-        </w:rPr>
-        <w:t xml:space="preserve"> 221.38</w:t>
+          <w:rFonts w:asciiTheme="minorBidi" w:eastAsia="Times New Roman" w:hAnsiTheme="minorBidi"/>
+          <w:b/>
+          <w:bCs/>
+          <w:sz w:val="24"/>
+          <w:szCs w:val="24"/>
+        </w:rPr>
+        <w:t>Average Sales Per Order: 221.38</w:t>
       </w:r>
     </w:p>
     <w:p>
@@ -349,28 +365,22 @@
         <w:bidi w:val="0"/>
         <w:spacing w:before="100" w:beforeAutospacing="1" w:after="100" w:afterAutospacing="1" w:line="240" w:lineRule="auto"/>
         <w:rPr>
-          <w:rFonts w:ascii="Times New Roman" w:eastAsia="Times New Roman" w:hAnsi="Times New Roman" w:cs="Times New Roman"/>
-          <w:sz w:val="24"/>
-          <w:szCs w:val="24"/>
-        </w:rPr>
-      </w:pPr>
-      <w:r>
-        <w:rPr>
-          <w:rFonts w:ascii="Times New Roman" w:eastAsia="Times New Roman" w:hAnsi="Times New Roman" w:cs="Times New Roman"/>
+          <w:rFonts w:asciiTheme="minorBidi" w:eastAsia="Times New Roman" w:hAnsiTheme="minorBidi"/>
           <w:b/>
           <w:bCs/>
           <w:sz w:val="24"/>
           <w:szCs w:val="24"/>
         </w:rPr>
-        <w:t>Returned Orders Count:</w:t>
-      </w:r>
+      </w:pPr>
       <w:r>
         <w:rPr>
-          <w:rFonts w:ascii="Times New Roman" w:eastAsia="Times New Roman" w:hAnsi="Times New Roman" w:cs="Times New Roman"/>
-          <w:sz w:val="24"/>
-          <w:szCs w:val="24"/>
-        </w:rPr>
-        <w:t xml:space="preserve"> 289</w:t>
+          <w:rFonts w:asciiTheme="minorBidi" w:eastAsia="Times New Roman" w:hAnsiTheme="minorBidi"/>
+          <w:b/>
+          <w:bCs/>
+          <w:sz w:val="24"/>
+          <w:szCs w:val="24"/>
+        </w:rPr>
+        <w:t>Returned Orders Count: 289</w:t>
       </w:r>
     </w:p>
     <w:p>
@@ -382,398 +392,46 @@
         <w:bidi w:val="0"/>
         <w:spacing w:before="100" w:beforeAutospacing="1" w:after="100" w:afterAutospacing="1" w:line="240" w:lineRule="auto"/>
         <w:rPr>
-          <w:rFonts w:ascii="Times New Roman" w:eastAsia="Times New Roman" w:hAnsi="Times New Roman" w:cs="Times New Roman"/>
-          <w:sz w:val="24"/>
-          <w:szCs w:val="24"/>
-        </w:rPr>
-      </w:pPr>
-      <w:r>
-        <w:rPr>
-          <w:rFonts w:ascii="Times New Roman" w:eastAsia="Times New Roman" w:hAnsi="Times New Roman" w:cs="Times New Roman"/>
+          <w:rFonts w:asciiTheme="minorBidi" w:eastAsia="Times New Roman" w:hAnsiTheme="minorBidi"/>
           <w:b/>
           <w:bCs/>
           <w:sz w:val="24"/>
           <w:szCs w:val="24"/>
         </w:rPr>
-        <w:t>Total Discount Amount:</w:t>
-      </w:r>
+      </w:pPr>
       <w:r>
         <w:rPr>
-          <w:rFonts w:ascii="Times New Roman" w:eastAsia="Times New Roman" w:hAnsi="Times New Roman" w:cs="Times New Roman"/>
-          <w:sz w:val="24"/>
-          <w:szCs w:val="24"/>
-        </w:rPr>
-        <w:t xml:space="preserve"> 518.22</w:t>
+          <w:rFonts w:asciiTheme="minorBidi" w:eastAsia="Times New Roman" w:hAnsiTheme="minorBidi"/>
+          <w:b/>
+          <w:bCs/>
+          <w:sz w:val="24"/>
+          <w:szCs w:val="24"/>
+        </w:rPr>
+        <w:t>Total Discount Amount: 518.22</w:t>
       </w:r>
     </w:p>
     <w:p>
       <w:pPr>
         <w:bidi w:val="0"/>
-        <w:spacing w:before="100" w:beforeAutospacing="1" w:after="100" w:afterAutospacing="1" w:line="240" w:lineRule="auto"/>
-        <w:rPr>
-          <w:rFonts w:ascii="Times New Roman" w:eastAsia="Times New Roman" w:hAnsi="Times New Roman" w:cs="Times New Roman"/>
-          <w:sz w:val="24"/>
-          <w:szCs w:val="24"/>
-        </w:rPr>
       </w:pPr>
       <w:r>
         <w:rPr>
-          <w:rFonts w:ascii="Times New Roman" w:eastAsia="Times New Roman" w:hAnsi="Times New Roman" w:cs="Times New Roman"/>
-          <w:b/>
-          <w:bCs/>
-          <w:sz w:val="24"/>
-          <w:szCs w:val="24"/>
-        </w:rPr>
-        <w:t>Regional Performance:</w:t>
-      </w:r>
-      <w:r>
-        <w:rPr>
-          <w:rFonts w:ascii="Times New Roman" w:eastAsia="Times New Roman" w:hAnsi="Times New Roman" w:cs="Times New Roman"/>
-          <w:sz w:val="24"/>
-          <w:szCs w:val="24"/>
-        </w:rPr>
-        <w:t xml:space="preserve"> In 2017, the sales and quantity data showed significant differences across regions. The </w:t>
-      </w:r>
-      <w:r>
-        <w:rPr>
-          <w:rFonts w:ascii="Times New Roman" w:eastAsia="Times New Roman" w:hAnsi="Times New Roman" w:cs="Times New Roman"/>
-          <w:b/>
-          <w:bCs/>
-          <w:sz w:val="24"/>
-          <w:szCs w:val="24"/>
-        </w:rPr>
-        <w:t>West</w:t>
-      </w:r>
-      <w:r>
-        <w:rPr>
-          <w:rFonts w:ascii="Times New Roman" w:eastAsia="Times New Roman" w:hAnsi="Times New Roman" w:cs="Times New Roman"/>
-          <w:sz w:val="24"/>
-          <w:szCs w:val="24"/>
-        </w:rPr>
-        <w:t xml:space="preserve"> region was the top performer by a substantial margin, while the </w:t>
-      </w:r>
-      <w:r>
-        <w:rPr>
-          <w:rFonts w:ascii="Times New Roman" w:eastAsia="Times New Roman" w:hAnsi="Times New Roman" w:cs="Times New Roman"/>
-          <w:b/>
-          <w:bCs/>
-          <w:sz w:val="24"/>
-          <w:szCs w:val="24"/>
-        </w:rPr>
-        <w:t>South</w:t>
-      </w:r>
-      <w:r>
-        <w:rPr>
-          <w:rFonts w:ascii="Times New Roman" w:eastAsia="Times New Roman" w:hAnsi="Times New Roman" w:cs="Times New Roman"/>
-          <w:sz w:val="24"/>
-          <w:szCs w:val="24"/>
-        </w:rPr>
-        <w:t xml:space="preserve"> region lagged significantly behind.</w:t>
-      </w:r>
-    </w:p>
-    <w:p>
-      <w:pPr>
-        <w:numPr>
-          <w:ilvl w:val="0"/>
-          <w:numId w:val="2"/>
-        </w:numPr>
-        <w:bidi w:val="0"/>
-        <w:spacing w:before="100" w:beforeAutospacing="1" w:after="100" w:afterAutospacing="1" w:line="240" w:lineRule="auto"/>
-        <w:rPr>
-          <w:rFonts w:ascii="Times New Roman" w:eastAsia="Times New Roman" w:hAnsi="Times New Roman" w:cs="Times New Roman"/>
-          <w:sz w:val="24"/>
-          <w:szCs w:val="24"/>
-        </w:rPr>
-      </w:pPr>
-      <w:r>
-        <w:rPr>
-          <w:rFonts w:ascii="Times New Roman" w:eastAsia="Times New Roman" w:hAnsi="Times New Roman" w:cs="Times New Roman"/>
-          <w:b/>
-          <w:bCs/>
-          <w:sz w:val="24"/>
-          <w:szCs w:val="24"/>
-        </w:rPr>
-        <w:t>West:</w:t>
-      </w:r>
-      <w:r>
-        <w:rPr>
-          <w:rFonts w:ascii="Times New Roman" w:eastAsia="Times New Roman" w:hAnsi="Times New Roman" w:cs="Times New Roman"/>
-          <w:sz w:val="24"/>
-          <w:szCs w:val="24"/>
-        </w:rPr>
-        <w:t xml:space="preserve"> Achieved total sales of </w:t>
-      </w:r>
-      <w:r>
-        <w:rPr>
-          <w:rFonts w:ascii="Times New Roman" w:eastAsia="Times New Roman" w:hAnsi="Times New Roman" w:cs="Times New Roman"/>
-          <w:b/>
-          <w:bCs/>
-          <w:sz w:val="24"/>
-          <w:szCs w:val="24"/>
-        </w:rPr>
-        <w:t>250,128.37</w:t>
-      </w:r>
-      <w:r>
-        <w:rPr>
-          <w:rFonts w:ascii="Times New Roman" w:eastAsia="Times New Roman" w:hAnsi="Times New Roman" w:cs="Times New Roman"/>
-          <w:sz w:val="24"/>
-          <w:szCs w:val="24"/>
-        </w:rPr>
-        <w:t xml:space="preserve"> and sold </w:t>
-      </w:r>
-      <w:r>
-        <w:rPr>
-          <w:rFonts w:ascii="Times New Roman" w:eastAsia="Times New Roman" w:hAnsi="Times New Roman" w:cs="Times New Roman"/>
-          <w:b/>
-          <w:bCs/>
-          <w:sz w:val="24"/>
-          <w:szCs w:val="24"/>
-        </w:rPr>
-        <w:t>4,270</w:t>
-      </w:r>
-      <w:r>
-        <w:rPr>
-          <w:rFonts w:ascii="Times New Roman" w:eastAsia="Times New Roman" w:hAnsi="Times New Roman" w:cs="Times New Roman"/>
-          <w:sz w:val="24"/>
-          <w:szCs w:val="24"/>
-        </w:rPr>
-        <w:t xml:space="preserve"> units.</w:t>
-      </w:r>
-    </w:p>
-    <w:p>
-      <w:pPr>
-        <w:numPr>
-          <w:ilvl w:val="0"/>
-          <w:numId w:val="2"/>
-        </w:numPr>
-        <w:bidi w:val="0"/>
-        <w:spacing w:before="100" w:beforeAutospacing="1" w:after="100" w:afterAutospacing="1" w:line="240" w:lineRule="auto"/>
-        <w:rPr>
-          <w:rFonts w:ascii="Times New Roman" w:eastAsia="Times New Roman" w:hAnsi="Times New Roman" w:cs="Times New Roman"/>
-          <w:sz w:val="24"/>
-          <w:szCs w:val="24"/>
-        </w:rPr>
-      </w:pPr>
-      <w:r>
-        <w:rPr>
-          <w:rFonts w:ascii="Times New Roman" w:eastAsia="Times New Roman" w:hAnsi="Times New Roman" w:cs="Times New Roman"/>
-          <w:b/>
-          <w:bCs/>
-          <w:sz w:val="24"/>
-          <w:szCs w:val="24"/>
-        </w:rPr>
-        <w:t>East:</w:t>
-      </w:r>
-      <w:r>
-        <w:rPr>
-          <w:rFonts w:ascii="Times New Roman" w:eastAsia="Times New Roman" w:hAnsi="Times New Roman" w:cs="Times New Roman"/>
-          <w:sz w:val="24"/>
-          <w:szCs w:val="24"/>
-        </w:rPr>
-        <w:t xml:space="preserve"> Recorded sales of </w:t>
-      </w:r>
-      <w:r>
-        <w:rPr>
-          <w:rFonts w:ascii="Times New Roman" w:eastAsia="Times New Roman" w:hAnsi="Times New Roman" w:cs="Times New Roman"/>
-          <w:b/>
-          <w:bCs/>
-          <w:sz w:val="24"/>
-          <w:szCs w:val="24"/>
-        </w:rPr>
-        <w:t>213,082.90</w:t>
-      </w:r>
-      <w:r>
-        <w:rPr>
-          <w:rFonts w:ascii="Times New Roman" w:eastAsia="Times New Roman" w:hAnsi="Times New Roman" w:cs="Times New Roman"/>
-          <w:sz w:val="24"/>
-          <w:szCs w:val="24"/>
-        </w:rPr>
-        <w:t xml:space="preserve"> and sold </w:t>
-      </w:r>
-      <w:r>
-        <w:rPr>
-          <w:rFonts w:ascii="Times New Roman" w:eastAsia="Times New Roman" w:hAnsi="Times New Roman" w:cs="Times New Roman"/>
-          <w:b/>
-          <w:bCs/>
-          <w:sz w:val="24"/>
-          <w:szCs w:val="24"/>
-        </w:rPr>
-        <w:t>3,411</w:t>
-      </w:r>
-      <w:r>
-        <w:rPr>
-          <w:rFonts w:ascii="Times New Roman" w:eastAsia="Times New Roman" w:hAnsi="Times New Roman" w:cs="Times New Roman"/>
-          <w:sz w:val="24"/>
-          <w:szCs w:val="24"/>
-        </w:rPr>
-        <w:t xml:space="preserve"> units.</w:t>
-      </w:r>
-    </w:p>
-    <w:p>
-      <w:pPr>
-        <w:numPr>
-          <w:ilvl w:val="0"/>
-          <w:numId w:val="2"/>
-        </w:numPr>
-        <w:bidi w:val="0"/>
-        <w:spacing w:before="100" w:beforeAutospacing="1" w:after="100" w:afterAutospacing="1" w:line="240" w:lineRule="auto"/>
-        <w:rPr>
-          <w:rFonts w:ascii="Times New Roman" w:eastAsia="Times New Roman" w:hAnsi="Times New Roman" w:cs="Times New Roman"/>
-          <w:sz w:val="24"/>
-          <w:szCs w:val="24"/>
-        </w:rPr>
-      </w:pPr>
-      <w:r>
-        <w:rPr>
-          <w:rFonts w:ascii="Times New Roman" w:eastAsia="Times New Roman" w:hAnsi="Times New Roman" w:cs="Times New Roman"/>
-          <w:b/>
-          <w:bCs/>
-          <w:sz w:val="24"/>
-          <w:szCs w:val="24"/>
-        </w:rPr>
-        <w:t>Central:</w:t>
-      </w:r>
-      <w:r>
-        <w:rPr>
-          <w:rFonts w:ascii="Times New Roman" w:eastAsia="Times New Roman" w:hAnsi="Times New Roman" w:cs="Times New Roman"/>
-          <w:sz w:val="24"/>
-          <w:szCs w:val="24"/>
-        </w:rPr>
-        <w:t xml:space="preserve"> Totaled sales of </w:t>
-      </w:r>
-      <w:r>
-        <w:rPr>
-          <w:rFonts w:ascii="Times New Roman" w:eastAsia="Times New Roman" w:hAnsi="Times New Roman" w:cs="Times New Roman"/>
-          <w:b/>
-          <w:bCs/>
-          <w:sz w:val="24"/>
-          <w:szCs w:val="24"/>
-        </w:rPr>
-        <w:t>147,098.13</w:t>
-      </w:r>
-      <w:r>
-        <w:rPr>
-          <w:rFonts w:ascii="Times New Roman" w:eastAsia="Times New Roman" w:hAnsi="Times New Roman" w:cs="Times New Roman"/>
-          <w:sz w:val="24"/>
-          <w:szCs w:val="24"/>
-        </w:rPr>
-        <w:t xml:space="preserve"> and sold </w:t>
-      </w:r>
-      <w:r>
-        <w:rPr>
-          <w:rFonts w:ascii="Times New Roman" w:eastAsia="Times New Roman" w:hAnsi="Times New Roman" w:cs="Times New Roman"/>
-          <w:b/>
-          <w:bCs/>
-          <w:sz w:val="24"/>
-          <w:szCs w:val="24"/>
-        </w:rPr>
-        <w:t>2,880</w:t>
-      </w:r>
-      <w:r>
-        <w:rPr>
-          <w:rFonts w:ascii="Times New Roman" w:eastAsia="Times New Roman" w:hAnsi="Times New Roman" w:cs="Times New Roman"/>
-          <w:sz w:val="24"/>
-          <w:szCs w:val="24"/>
-        </w:rPr>
-        <w:t xml:space="preserve"> units.</w:t>
-      </w:r>
-    </w:p>
-    <w:p>
-      <w:pPr>
-        <w:numPr>
-          <w:ilvl w:val="0"/>
-          <w:numId w:val="2"/>
-        </w:numPr>
-        <w:bidi w:val="0"/>
-        <w:spacing w:before="100" w:beforeAutospacing="1" w:after="100" w:afterAutospacing="1" w:line="240" w:lineRule="auto"/>
-        <w:rPr>
-          <w:rFonts w:ascii="Times New Roman" w:eastAsia="Times New Roman" w:hAnsi="Times New Roman" w:cs="Times New Roman"/>
-          <w:sz w:val="24"/>
-          <w:szCs w:val="24"/>
-        </w:rPr>
-      </w:pPr>
-      <w:r>
-        <w:rPr>
-          <w:rFonts w:ascii="Times New Roman" w:eastAsia="Times New Roman" w:hAnsi="Times New Roman" w:cs="Times New Roman"/>
-          <w:b/>
-          <w:bCs/>
-          <w:sz w:val="24"/>
-          <w:szCs w:val="24"/>
-        </w:rPr>
-        <w:t>South:</w:t>
-      </w:r>
-      <w:r>
-        <w:rPr>
-          <w:rFonts w:ascii="Times New Roman" w:eastAsia="Times New Roman" w:hAnsi="Times New Roman" w:cs="Times New Roman"/>
-          <w:sz w:val="24"/>
-          <w:szCs w:val="24"/>
-        </w:rPr>
-        <w:t xml:space="preserve"> The lowest-performing region, with </w:t>
-      </w:r>
-      <w:r>
-        <w:rPr>
-          <w:rFonts w:ascii="Times New Roman" w:eastAsia="Times New Roman" w:hAnsi="Times New Roman" w:cs="Times New Roman"/>
-          <w:b/>
-          <w:bCs/>
-          <w:sz w:val="24"/>
-          <w:szCs w:val="24"/>
-        </w:rPr>
-        <w:t>122,905.86</w:t>
-      </w:r>
-      <w:r>
-        <w:rPr>
-          <w:rFonts w:ascii="Times New Roman" w:eastAsia="Times New Roman" w:hAnsi="Times New Roman" w:cs="Times New Roman"/>
-          <w:sz w:val="24"/>
-          <w:szCs w:val="24"/>
-        </w:rPr>
-        <w:t xml:space="preserve"> in sales and </w:t>
-      </w:r>
-      <w:r>
-        <w:rPr>
-          <w:rFonts w:ascii="Times New Roman" w:eastAsia="Times New Roman" w:hAnsi="Times New Roman" w:cs="Times New Roman"/>
-          <w:b/>
-          <w:bCs/>
-          <w:sz w:val="24"/>
-          <w:szCs w:val="24"/>
-        </w:rPr>
-        <w:t>1,915</w:t>
-      </w:r>
-      <w:r>
-        <w:rPr>
-          <w:rFonts w:ascii="Times New Roman" w:eastAsia="Times New Roman" w:hAnsi="Times New Roman" w:cs="Times New Roman"/>
-          <w:sz w:val="24"/>
-          <w:szCs w:val="24"/>
-        </w:rPr>
-        <w:t xml:space="preserve"> units sold.</w:t>
-      </w:r>
-    </w:p>
-    <w:p>
-      <w:pPr>
-        <w:bidi w:val="0"/>
-        <w:spacing w:before="100" w:beforeAutospacing="1" w:after="100" w:afterAutospacing="1" w:line="240" w:lineRule="auto"/>
-        <w:ind w:left="360"/>
-        <w:rPr>
-          <w:rFonts w:ascii="Times New Roman" w:eastAsia="Times New Roman" w:hAnsi="Times New Roman" w:cs="Times New Roman"/>
-          <w:sz w:val="24"/>
-          <w:szCs w:val="24"/>
-        </w:rPr>
-      </w:pPr>
-      <w:r>
-        <w:rPr>
+          <w:rFonts w:asciiTheme="minorBidi" w:hAnsiTheme="minorBidi"/>
           <w:noProof/>
         </w:rPr>
+        <w:lastRenderedPageBreak/>
         <w:drawing>
-          <wp:anchor distT="0" distB="0" distL="114300" distR="114300" simplePos="0" relativeHeight="251654144" behindDoc="0" locked="0" layoutInCell="1" allowOverlap="1" wp14:anchorId="344F75E9" wp14:editId="777B4766">
+          <wp:anchor distT="0" distB="0" distL="114300" distR="114300" simplePos="0" relativeHeight="251656704" behindDoc="0" locked="0" layoutInCell="1" allowOverlap="1" wp14:anchorId="344F75E9" wp14:editId="193B3407">
             <wp:simplePos x="0" y="0"/>
             <wp:positionH relativeFrom="column">
-              <wp:posOffset>676275</wp:posOffset>
+              <wp:posOffset>0</wp:posOffset>
             </wp:positionH>
             <wp:positionV relativeFrom="paragraph">
-              <wp:posOffset>6985</wp:posOffset>
+              <wp:posOffset>-666750</wp:posOffset>
             </wp:positionV>
             <wp:extent cx="4152901" cy="2476500"/>
             <wp:effectExtent l="0" t="0" r="0" b="0"/>
-            <wp:wrapNone/>
+            <wp:wrapTopAndBottom/>
             <wp:docPr id="1" name="Chart 1">
               <a:extLst xmlns:a="http://schemas.openxmlformats.org/drawingml/2006/main">
                 <a:ext uri="{FF2B5EF4-FFF2-40B4-BE49-F238E27FC236}">
@@ -784,7 +442,7 @@
             <wp:cNvGraphicFramePr/>
             <a:graphic xmlns:a="http://schemas.openxmlformats.org/drawingml/2006/main">
               <a:graphicData uri="http://schemas.openxmlformats.org/drawingml/2006/chart">
-                <c:chart xmlns:c="http://schemas.openxmlformats.org/drawingml/2006/chart" xmlns:r="http://schemas.openxmlformats.org/officeDocument/2006/relationships" r:id="rId5"/>
+                <c:chart xmlns:c="http://schemas.openxmlformats.org/drawingml/2006/chart" xmlns:r="http://schemas.openxmlformats.org/officeDocument/2006/relationships" r:id="rId6"/>
               </a:graphicData>
             </a:graphic>
           </wp:anchor>
@@ -795,98 +453,359 @@
       <w:pPr>
         <w:bidi w:val="0"/>
         <w:spacing w:before="100" w:beforeAutospacing="1" w:after="100" w:afterAutospacing="1" w:line="240" w:lineRule="auto"/>
-        <w:ind w:left="360"/>
-        <w:rPr>
-          <w:rFonts w:ascii="Times New Roman" w:eastAsia="Times New Roman" w:hAnsi="Times New Roman" w:cs="Times New Roman"/>
-          <w:sz w:val="24"/>
-          <w:szCs w:val="24"/>
-        </w:rPr>
-      </w:pPr>
+        <w:rPr>
+          <w:rFonts w:asciiTheme="minorBidi" w:eastAsia="Times New Roman" w:hAnsiTheme="minorBidi"/>
+          <w:sz w:val="24"/>
+          <w:szCs w:val="24"/>
+        </w:rPr>
+      </w:pPr>
+      <w:r>
+        <w:rPr>
+          <w:rFonts w:asciiTheme="minorBidi" w:eastAsia="Times New Roman" w:hAnsiTheme="minorBidi"/>
+          <w:b/>
+          <w:bCs/>
+          <w:sz w:val="24"/>
+          <w:szCs w:val="24"/>
+        </w:rPr>
+        <w:t>Regional Performance:</w:t>
+      </w:r>
+      <w:r>
+        <w:rPr>
+          <w:rFonts w:asciiTheme="minorBidi" w:eastAsia="Times New Roman" w:hAnsiTheme="minorBidi"/>
+          <w:sz w:val="24"/>
+          <w:szCs w:val="24"/>
+        </w:rPr>
+        <w:t xml:space="preserve"> In 2017, the sales and quantity data showed significant differences across regions. The </w:t>
+      </w:r>
+      <w:r>
+        <w:rPr>
+          <w:rFonts w:asciiTheme="minorBidi" w:eastAsia="Times New Roman" w:hAnsiTheme="minorBidi"/>
+          <w:b/>
+          <w:bCs/>
+          <w:sz w:val="24"/>
+          <w:szCs w:val="24"/>
+        </w:rPr>
+        <w:t>West</w:t>
+      </w:r>
+      <w:r>
+        <w:rPr>
+          <w:rFonts w:asciiTheme="minorBidi" w:eastAsia="Times New Roman" w:hAnsiTheme="minorBidi"/>
+          <w:sz w:val="24"/>
+          <w:szCs w:val="24"/>
+        </w:rPr>
+        <w:t xml:space="preserve"> region was the top performer by a substantial margin, while the </w:t>
+      </w:r>
+      <w:r>
+        <w:rPr>
+          <w:rFonts w:asciiTheme="minorBidi" w:eastAsia="Times New Roman" w:hAnsiTheme="minorBidi"/>
+          <w:b/>
+          <w:bCs/>
+          <w:sz w:val="24"/>
+          <w:szCs w:val="24"/>
+        </w:rPr>
+        <w:t>South</w:t>
+      </w:r>
+      <w:r>
+        <w:rPr>
+          <w:rFonts w:asciiTheme="minorBidi" w:eastAsia="Times New Roman" w:hAnsiTheme="minorBidi"/>
+          <w:sz w:val="24"/>
+          <w:szCs w:val="24"/>
+        </w:rPr>
+        <w:t xml:space="preserve"> region lagged significantly behind.</w:t>
+      </w:r>
     </w:p>
     <w:p>
       <w:pPr>
+        <w:numPr>
+          <w:ilvl w:val="0"/>
+          <w:numId w:val="2"/>
+        </w:numPr>
         <w:bidi w:val="0"/>
         <w:spacing w:before="100" w:beforeAutospacing="1" w:after="100" w:afterAutospacing="1" w:line="240" w:lineRule="auto"/>
-        <w:ind w:left="360"/>
-        <w:rPr>
-          <w:rFonts w:ascii="Times New Roman" w:eastAsia="Times New Roman" w:hAnsi="Times New Roman" w:cs="Times New Roman"/>
-          <w:sz w:val="24"/>
-          <w:szCs w:val="24"/>
-        </w:rPr>
-      </w:pPr>
+        <w:rPr>
+          <w:rFonts w:asciiTheme="minorBidi" w:eastAsia="Times New Roman" w:hAnsiTheme="minorBidi"/>
+          <w:sz w:val="24"/>
+          <w:szCs w:val="24"/>
+        </w:rPr>
+      </w:pPr>
+      <w:r>
+        <w:rPr>
+          <w:rFonts w:asciiTheme="minorBidi" w:eastAsia="Times New Roman" w:hAnsiTheme="minorBidi"/>
+          <w:b/>
+          <w:bCs/>
+          <w:sz w:val="24"/>
+          <w:szCs w:val="24"/>
+        </w:rPr>
+        <w:t>West:</w:t>
+      </w:r>
+      <w:r>
+        <w:rPr>
+          <w:rFonts w:asciiTheme="minorBidi" w:eastAsia="Times New Roman" w:hAnsiTheme="minorBidi"/>
+          <w:sz w:val="24"/>
+          <w:szCs w:val="24"/>
+        </w:rPr>
+        <w:t xml:space="preserve"> Achieved total sales of </w:t>
+      </w:r>
+      <w:r>
+        <w:rPr>
+          <w:rFonts w:asciiTheme="minorBidi" w:eastAsia="Times New Roman" w:hAnsiTheme="minorBidi"/>
+          <w:b/>
+          <w:bCs/>
+          <w:sz w:val="24"/>
+          <w:szCs w:val="24"/>
+        </w:rPr>
+        <w:t>250,128.37</w:t>
+      </w:r>
+      <w:r>
+        <w:rPr>
+          <w:rFonts w:asciiTheme="minorBidi" w:eastAsia="Times New Roman" w:hAnsiTheme="minorBidi"/>
+          <w:sz w:val="24"/>
+          <w:szCs w:val="24"/>
+        </w:rPr>
+        <w:t xml:space="preserve"> and sold </w:t>
+      </w:r>
+      <w:r>
+        <w:rPr>
+          <w:rFonts w:asciiTheme="minorBidi" w:eastAsia="Times New Roman" w:hAnsiTheme="minorBidi"/>
+          <w:b/>
+          <w:bCs/>
+          <w:sz w:val="24"/>
+          <w:szCs w:val="24"/>
+        </w:rPr>
+        <w:t>4,270</w:t>
+      </w:r>
+      <w:r>
+        <w:rPr>
+          <w:rFonts w:asciiTheme="minorBidi" w:eastAsia="Times New Roman" w:hAnsiTheme="minorBidi"/>
+          <w:sz w:val="24"/>
+          <w:szCs w:val="24"/>
+        </w:rPr>
+        <w:t xml:space="preserve"> units.</w:t>
+      </w:r>
     </w:p>
     <w:p>
       <w:pPr>
+        <w:numPr>
+          <w:ilvl w:val="0"/>
+          <w:numId w:val="2"/>
+        </w:numPr>
         <w:bidi w:val="0"/>
         <w:spacing w:before="100" w:beforeAutospacing="1" w:after="100" w:afterAutospacing="1" w:line="240" w:lineRule="auto"/>
         <w:rPr>
-          <w:rFonts w:ascii="Times New Roman" w:eastAsia="Times New Roman" w:hAnsi="Times New Roman" w:cs="Times New Roman"/>
-          <w:sz w:val="24"/>
-          <w:szCs w:val="24"/>
-        </w:rPr>
-      </w:pPr>
+          <w:rFonts w:asciiTheme="minorBidi" w:eastAsia="Times New Roman" w:hAnsiTheme="minorBidi"/>
+          <w:sz w:val="24"/>
+          <w:szCs w:val="24"/>
+        </w:rPr>
+      </w:pPr>
+      <w:r>
+        <w:rPr>
+          <w:rFonts w:asciiTheme="minorBidi" w:eastAsia="Times New Roman" w:hAnsiTheme="minorBidi"/>
+          <w:b/>
+          <w:bCs/>
+          <w:sz w:val="24"/>
+          <w:szCs w:val="24"/>
+        </w:rPr>
+        <w:t>East:</w:t>
+      </w:r>
+      <w:r>
+        <w:rPr>
+          <w:rFonts w:asciiTheme="minorBidi" w:eastAsia="Times New Roman" w:hAnsiTheme="minorBidi"/>
+          <w:sz w:val="24"/>
+          <w:szCs w:val="24"/>
+        </w:rPr>
+        <w:t xml:space="preserve"> Recorded sales of </w:t>
+      </w:r>
+      <w:r>
+        <w:rPr>
+          <w:rFonts w:asciiTheme="minorBidi" w:eastAsia="Times New Roman" w:hAnsiTheme="minorBidi"/>
+          <w:b/>
+          <w:bCs/>
+          <w:sz w:val="24"/>
+          <w:szCs w:val="24"/>
+        </w:rPr>
+        <w:t>213,082.90</w:t>
+      </w:r>
+      <w:r>
+        <w:rPr>
+          <w:rFonts w:asciiTheme="minorBidi" w:eastAsia="Times New Roman" w:hAnsiTheme="minorBidi"/>
+          <w:sz w:val="24"/>
+          <w:szCs w:val="24"/>
+        </w:rPr>
+        <w:t xml:space="preserve"> and sold </w:t>
+      </w:r>
+      <w:r>
+        <w:rPr>
+          <w:rFonts w:asciiTheme="minorBidi" w:eastAsia="Times New Roman" w:hAnsiTheme="minorBidi"/>
+          <w:b/>
+          <w:bCs/>
+          <w:sz w:val="24"/>
+          <w:szCs w:val="24"/>
+        </w:rPr>
+        <w:t>3,411</w:t>
+      </w:r>
+      <w:r>
+        <w:rPr>
+          <w:rFonts w:asciiTheme="minorBidi" w:eastAsia="Times New Roman" w:hAnsiTheme="minorBidi"/>
+          <w:sz w:val="24"/>
+          <w:szCs w:val="24"/>
+        </w:rPr>
+        <w:t xml:space="preserve"> units.</w:t>
+      </w:r>
     </w:p>
     <w:p>
       <w:pPr>
+        <w:numPr>
+          <w:ilvl w:val="0"/>
+          <w:numId w:val="2"/>
+        </w:numPr>
         <w:bidi w:val="0"/>
         <w:spacing w:before="100" w:beforeAutospacing="1" w:after="100" w:afterAutospacing="1" w:line="240" w:lineRule="auto"/>
         <w:rPr>
-          <w:rFonts w:ascii="Times New Roman" w:eastAsia="Times New Roman" w:hAnsi="Times New Roman" w:cs="Times New Roman"/>
-          <w:sz w:val="24"/>
-          <w:szCs w:val="24"/>
-        </w:rPr>
-      </w:pPr>
+          <w:rFonts w:asciiTheme="minorBidi" w:eastAsia="Times New Roman" w:hAnsiTheme="minorBidi"/>
+          <w:sz w:val="24"/>
+          <w:szCs w:val="24"/>
+        </w:rPr>
+      </w:pPr>
+      <w:r>
+        <w:rPr>
+          <w:rFonts w:asciiTheme="minorBidi" w:eastAsia="Times New Roman" w:hAnsiTheme="minorBidi"/>
+          <w:b/>
+          <w:bCs/>
+          <w:sz w:val="24"/>
+          <w:szCs w:val="24"/>
+        </w:rPr>
+        <w:t>Central:</w:t>
+      </w:r>
+      <w:r>
+        <w:rPr>
+          <w:rFonts w:asciiTheme="minorBidi" w:eastAsia="Times New Roman" w:hAnsiTheme="minorBidi"/>
+          <w:sz w:val="24"/>
+          <w:szCs w:val="24"/>
+        </w:rPr>
+        <w:t xml:space="preserve"> Totaled sales of </w:t>
+      </w:r>
+      <w:r>
+        <w:rPr>
+          <w:rFonts w:asciiTheme="minorBidi" w:eastAsia="Times New Roman" w:hAnsiTheme="minorBidi"/>
+          <w:b/>
+          <w:bCs/>
+          <w:sz w:val="24"/>
+          <w:szCs w:val="24"/>
+        </w:rPr>
+        <w:t>147,098.13</w:t>
+      </w:r>
+      <w:r>
+        <w:rPr>
+          <w:rFonts w:asciiTheme="minorBidi" w:eastAsia="Times New Roman" w:hAnsiTheme="minorBidi"/>
+          <w:sz w:val="24"/>
+          <w:szCs w:val="24"/>
+        </w:rPr>
+        <w:t xml:space="preserve"> and sold </w:t>
+      </w:r>
+      <w:r>
+        <w:rPr>
+          <w:rFonts w:asciiTheme="minorBidi" w:eastAsia="Times New Roman" w:hAnsiTheme="minorBidi"/>
+          <w:b/>
+          <w:bCs/>
+          <w:sz w:val="24"/>
+          <w:szCs w:val="24"/>
+        </w:rPr>
+        <w:t>2,880</w:t>
+      </w:r>
+      <w:r>
+        <w:rPr>
+          <w:rFonts w:asciiTheme="minorBidi" w:eastAsia="Times New Roman" w:hAnsiTheme="minorBidi"/>
+          <w:sz w:val="24"/>
+          <w:szCs w:val="24"/>
+        </w:rPr>
+        <w:t xml:space="preserve"> units.</w:t>
+      </w:r>
     </w:p>
     <w:p>
       <w:pPr>
+        <w:numPr>
+          <w:ilvl w:val="0"/>
+          <w:numId w:val="2"/>
+        </w:numPr>
         <w:bidi w:val="0"/>
         <w:spacing w:before="100" w:beforeAutospacing="1" w:after="100" w:afterAutospacing="1" w:line="240" w:lineRule="auto"/>
         <w:rPr>
-          <w:rFonts w:ascii="Times New Roman" w:eastAsia="Times New Roman" w:hAnsi="Times New Roman" w:cs="Times New Roman"/>
-          <w:sz w:val="24"/>
-          <w:szCs w:val="24"/>
-        </w:rPr>
-      </w:pPr>
+          <w:rFonts w:asciiTheme="minorBidi" w:eastAsia="Times New Roman" w:hAnsiTheme="minorBidi"/>
+          <w:sz w:val="24"/>
+          <w:szCs w:val="24"/>
+        </w:rPr>
+      </w:pPr>
+      <w:r>
+        <w:rPr>
+          <w:rFonts w:asciiTheme="minorBidi" w:eastAsia="Times New Roman" w:hAnsiTheme="minorBidi"/>
+          <w:b/>
+          <w:bCs/>
+          <w:sz w:val="24"/>
+          <w:szCs w:val="24"/>
+        </w:rPr>
+        <w:t>South:</w:t>
+      </w:r>
+      <w:r>
+        <w:rPr>
+          <w:rFonts w:asciiTheme="minorBidi" w:eastAsia="Times New Roman" w:hAnsiTheme="minorBidi"/>
+          <w:sz w:val="24"/>
+          <w:szCs w:val="24"/>
+        </w:rPr>
+        <w:t xml:space="preserve"> The lowest-performing region, with </w:t>
+      </w:r>
+      <w:r>
+        <w:rPr>
+          <w:rFonts w:asciiTheme="minorBidi" w:eastAsia="Times New Roman" w:hAnsiTheme="minorBidi"/>
+          <w:b/>
+          <w:bCs/>
+          <w:sz w:val="24"/>
+          <w:szCs w:val="24"/>
+        </w:rPr>
+        <w:t>122,905.86</w:t>
+      </w:r>
+      <w:r>
+        <w:rPr>
+          <w:rFonts w:asciiTheme="minorBidi" w:eastAsia="Times New Roman" w:hAnsiTheme="minorBidi"/>
+          <w:sz w:val="24"/>
+          <w:szCs w:val="24"/>
+        </w:rPr>
+        <w:t xml:space="preserve"> in sales and </w:t>
+      </w:r>
+      <w:r>
+        <w:rPr>
+          <w:rFonts w:asciiTheme="minorBidi" w:eastAsia="Times New Roman" w:hAnsiTheme="minorBidi"/>
+          <w:b/>
+          <w:bCs/>
+          <w:sz w:val="24"/>
+          <w:szCs w:val="24"/>
+        </w:rPr>
+        <w:t>1,915</w:t>
+      </w:r>
+      <w:r>
+        <w:rPr>
+          <w:rFonts w:asciiTheme="minorBidi" w:eastAsia="Times New Roman" w:hAnsiTheme="minorBidi"/>
+          <w:sz w:val="24"/>
+          <w:szCs w:val="24"/>
+        </w:rPr>
+        <w:t xml:space="preserve"> units sold.</w:t>
+      </w:r>
     </w:p>
     <w:p>
       <w:pPr>
         <w:bidi w:val="0"/>
         <w:spacing w:before="100" w:beforeAutospacing="1" w:after="100" w:afterAutospacing="1" w:line="240" w:lineRule="auto"/>
         <w:rPr>
-          <w:rFonts w:ascii="Times New Roman" w:eastAsia="Times New Roman" w:hAnsi="Times New Roman" w:cs="Times New Roman"/>
-          <w:sz w:val="24"/>
-          <w:szCs w:val="24"/>
-        </w:rPr>
-      </w:pPr>
-    </w:p>
-    <w:p>
-      <w:pPr>
-        <w:bidi w:val="0"/>
-        <w:spacing w:before="100" w:beforeAutospacing="1" w:after="100" w:afterAutospacing="1" w:line="240" w:lineRule="auto"/>
-        <w:rPr>
-          <w:rFonts w:ascii="Times New Roman" w:eastAsia="Times New Roman" w:hAnsi="Times New Roman" w:cs="Times New Roman"/>
-          <w:sz w:val="24"/>
-          <w:szCs w:val="24"/>
-        </w:rPr>
-      </w:pPr>
-    </w:p>
-    <w:p>
-      <w:pPr>
-        <w:bidi w:val="0"/>
-        <w:spacing w:before="100" w:beforeAutospacing="1" w:after="100" w:afterAutospacing="1" w:line="240" w:lineRule="auto"/>
-        <w:rPr>
-          <w:rFonts w:ascii="Times New Roman" w:eastAsia="Times New Roman" w:hAnsi="Times New Roman" w:cs="Times New Roman"/>
+          <w:rFonts w:asciiTheme="minorBidi" w:eastAsia="Times New Roman" w:hAnsiTheme="minorBidi"/>
           <w:sz w:val="24"/>
           <w:szCs w:val="24"/>
         </w:rPr>
       </w:pPr>
       <w:r>
         <w:rPr>
-          <w:rFonts w:ascii="Times New Roman" w:eastAsia="Times New Roman" w:hAnsi="Times New Roman" w:cs="Times New Roman"/>
-          <w:sz w:val="24"/>
-          <w:szCs w:val="24"/>
-        </w:rPr>
-        <w:lastRenderedPageBreak/>
+          <w:rFonts w:asciiTheme="minorBidi" w:eastAsia="Times New Roman" w:hAnsiTheme="minorBidi"/>
+          <w:sz w:val="24"/>
+          <w:szCs w:val="24"/>
+        </w:rPr>
         <w:t>The clear correlation between sales and quantity in each region indicates that the same factors are driving both revenue and volume.</w:t>
       </w:r>
     </w:p>
@@ -895,14 +814,14 @@
         <w:bidi w:val="0"/>
         <w:spacing w:before="100" w:beforeAutospacing="1" w:after="100" w:afterAutospacing="1" w:line="240" w:lineRule="auto"/>
         <w:rPr>
-          <w:rFonts w:ascii="Times New Roman" w:eastAsia="Times New Roman" w:hAnsi="Times New Roman" w:cs="Times New Roman"/>
+          <w:rFonts w:asciiTheme="minorBidi" w:eastAsia="Times New Roman" w:hAnsiTheme="minorBidi"/>
           <w:sz w:val="24"/>
           <w:szCs w:val="24"/>
         </w:rPr>
       </w:pPr>
       <w:r>
         <w:rPr>
-          <w:rFonts w:ascii="Times New Roman" w:eastAsia="Times New Roman" w:hAnsi="Times New Roman" w:cs="Times New Roman"/>
+          <w:rFonts w:asciiTheme="minorBidi" w:eastAsia="Times New Roman" w:hAnsiTheme="minorBidi"/>
           <w:b/>
           <w:bCs/>
           <w:sz w:val="24"/>
@@ -912,7 +831,7 @@
       </w:r>
       <w:r>
         <w:rPr>
-          <w:rFonts w:ascii="Times New Roman" w:eastAsia="Times New Roman" w:hAnsi="Times New Roman" w:cs="Times New Roman"/>
+          <w:rFonts w:asciiTheme="minorBidi" w:eastAsia="Times New Roman" w:hAnsiTheme="minorBidi"/>
           <w:sz w:val="24"/>
           <w:szCs w:val="24"/>
         </w:rPr>
@@ -924,195 +843,117 @@
         <w:bidi w:val="0"/>
         <w:spacing w:before="100" w:beforeAutospacing="1" w:after="100" w:afterAutospacing="1" w:line="240" w:lineRule="auto"/>
         <w:rPr>
-          <w:rFonts w:ascii="Times New Roman" w:eastAsia="Times New Roman" w:hAnsi="Times New Roman" w:cs="Times New Roman"/>
-          <w:sz w:val="24"/>
-          <w:szCs w:val="24"/>
-        </w:rPr>
-      </w:pPr>
-      <w:r>
-        <w:rPr>
-          <w:rFonts w:ascii="Times New Roman" w:eastAsia="Times New Roman" w:hAnsi="Times New Roman" w:cs="Times New Roman"/>
-          <w:b/>
-          <w:bCs/>
-          <w:sz w:val="24"/>
-          <w:szCs w:val="24"/>
-        </w:rPr>
-        <w:t>Top 5 Products by Sales in 2017:</w:t>
-      </w:r>
+          <w:rFonts w:asciiTheme="minorBidi" w:eastAsia="Times New Roman" w:hAnsiTheme="minorBidi"/>
+          <w:sz w:val="24"/>
+          <w:szCs w:val="24"/>
+        </w:rPr>
+      </w:pPr>
     </w:p>
     <w:p>
       <w:pPr>
-        <w:numPr>
-          <w:ilvl w:val="0"/>
-          <w:numId w:val="3"/>
-        </w:numPr>
         <w:bidi w:val="0"/>
         <w:spacing w:before="100" w:beforeAutospacing="1" w:after="100" w:afterAutospacing="1" w:line="240" w:lineRule="auto"/>
         <w:rPr>
-          <w:rFonts w:ascii="Times New Roman" w:eastAsia="Times New Roman" w:hAnsi="Times New Roman" w:cs="Times New Roman"/>
-          <w:sz w:val="24"/>
-          <w:szCs w:val="24"/>
-        </w:rPr>
-      </w:pPr>
-      <w:r>
-        <w:rPr>
-          <w:rFonts w:ascii="Times New Roman" w:eastAsia="Times New Roman" w:hAnsi="Times New Roman" w:cs="Times New Roman"/>
-          <w:b/>
-          <w:bCs/>
-          <w:sz w:val="24"/>
-          <w:szCs w:val="24"/>
-        </w:rPr>
-        <w:t>Canon imageCLASS 2200 Advanced Copier:</w:t>
-      </w:r>
-      <w:r>
-        <w:rPr>
-          <w:rFonts w:ascii="Times New Roman" w:eastAsia="Times New Roman" w:hAnsi="Times New Roman" w:cs="Times New Roman"/>
-          <w:sz w:val="24"/>
-          <w:szCs w:val="24"/>
-        </w:rPr>
-        <w:t xml:space="preserve"> 35,699.90</w:t>
-      </w:r>
+          <w:rFonts w:asciiTheme="minorBidi" w:eastAsia="Times New Roman" w:hAnsiTheme="minorBidi"/>
+          <w:sz w:val="24"/>
+          <w:szCs w:val="24"/>
+        </w:rPr>
+      </w:pPr>
     </w:p>
     <w:p>
       <w:pPr>
-        <w:numPr>
-          <w:ilvl w:val="0"/>
-          <w:numId w:val="3"/>
-        </w:numPr>
         <w:bidi w:val="0"/>
         <w:spacing w:before="100" w:beforeAutospacing="1" w:after="100" w:afterAutospacing="1" w:line="240" w:lineRule="auto"/>
         <w:rPr>
-          <w:rFonts w:ascii="Times New Roman" w:eastAsia="Times New Roman" w:hAnsi="Times New Roman" w:cs="Times New Roman"/>
-          <w:sz w:val="24"/>
-          <w:szCs w:val="24"/>
-        </w:rPr>
-      </w:pPr>
-      <w:r>
-        <w:rPr>
-          <w:rFonts w:ascii="Times New Roman" w:eastAsia="Times New Roman" w:hAnsi="Times New Roman" w:cs="Times New Roman"/>
-          <w:b/>
-          <w:bCs/>
-          <w:sz w:val="24"/>
-          <w:szCs w:val="24"/>
-        </w:rPr>
-        <w:t>Hewlett Packard LaserJet 3310 Copier:</w:t>
-      </w:r>
-      <w:r>
-        <w:rPr>
-          <w:rFonts w:ascii="Times New Roman" w:eastAsia="Times New Roman" w:hAnsi="Times New Roman" w:cs="Times New Roman"/>
-          <w:sz w:val="24"/>
-          <w:szCs w:val="24"/>
-        </w:rPr>
-        <w:t xml:space="preserve"> 9,239.85</w:t>
-      </w:r>
+          <w:rFonts w:asciiTheme="minorBidi" w:eastAsia="Times New Roman" w:hAnsiTheme="minorBidi"/>
+          <w:sz w:val="24"/>
+          <w:szCs w:val="24"/>
+        </w:rPr>
+      </w:pPr>
     </w:p>
     <w:p>
       <w:pPr>
-        <w:numPr>
-          <w:ilvl w:val="0"/>
-          <w:numId w:val="3"/>
-        </w:numPr>
         <w:bidi w:val="0"/>
         <w:spacing w:before="100" w:beforeAutospacing="1" w:after="100" w:afterAutospacing="1" w:line="240" w:lineRule="auto"/>
         <w:rPr>
-          <w:rFonts w:ascii="Times New Roman" w:eastAsia="Times New Roman" w:hAnsi="Times New Roman" w:cs="Times New Roman"/>
-          <w:sz w:val="24"/>
-          <w:szCs w:val="24"/>
-        </w:rPr>
-      </w:pPr>
-      <w:r>
-        <w:rPr>
-          <w:rFonts w:ascii="Times New Roman" w:eastAsia="Times New Roman" w:hAnsi="Times New Roman" w:cs="Times New Roman"/>
-          <w:b/>
-          <w:bCs/>
-          <w:sz w:val="24"/>
-          <w:szCs w:val="24"/>
-        </w:rPr>
-        <w:t>Samsung Galaxy Mega 6.3:</w:t>
-      </w:r>
-      <w:r>
-        <w:rPr>
-          <w:rFonts w:ascii="Times New Roman" w:eastAsia="Times New Roman" w:hAnsi="Times New Roman" w:cs="Times New Roman"/>
-          <w:sz w:val="24"/>
-          <w:szCs w:val="24"/>
-        </w:rPr>
-        <w:t xml:space="preserve"> 9,239.78</w:t>
-      </w:r>
+          <w:rFonts w:asciiTheme="minorBidi" w:eastAsia="Times New Roman" w:hAnsiTheme="minorBidi"/>
+          <w:sz w:val="24"/>
+          <w:szCs w:val="24"/>
+        </w:rPr>
+      </w:pPr>
     </w:p>
     <w:p>
       <w:pPr>
-        <w:numPr>
-          <w:ilvl w:val="0"/>
-          <w:numId w:val="3"/>
-        </w:numPr>
         <w:bidi w:val="0"/>
         <w:spacing w:before="100" w:beforeAutospacing="1" w:after="100" w:afterAutospacing="1" w:line="240" w:lineRule="auto"/>
         <w:rPr>
-          <w:rFonts w:ascii="Times New Roman" w:eastAsia="Times New Roman" w:hAnsi="Times New Roman" w:cs="Times New Roman"/>
-          <w:sz w:val="24"/>
-          <w:szCs w:val="24"/>
-        </w:rPr>
-      </w:pPr>
-      <w:r>
-        <w:rPr>
-          <w:rFonts w:ascii="Times New Roman" w:eastAsia="Times New Roman" w:hAnsi="Times New Roman" w:cs="Times New Roman"/>
-          <w:b/>
-          <w:bCs/>
-          <w:sz w:val="24"/>
-          <w:szCs w:val="24"/>
-        </w:rPr>
-        <w:t>GBC DocuBind TL300 Electric Binding System:</w:t>
-      </w:r>
-      <w:r>
-        <w:rPr>
-          <w:rFonts w:ascii="Times New Roman" w:eastAsia="Times New Roman" w:hAnsi="Times New Roman" w:cs="Times New Roman"/>
-          <w:sz w:val="24"/>
-          <w:szCs w:val="24"/>
-        </w:rPr>
-        <w:t xml:space="preserve"> 10,943.28</w:t>
-      </w:r>
+          <w:rFonts w:asciiTheme="minorBidi" w:eastAsia="Times New Roman" w:hAnsiTheme="minorBidi"/>
+          <w:sz w:val="24"/>
+          <w:szCs w:val="24"/>
+        </w:rPr>
+      </w:pPr>
     </w:p>
     <w:p>
       <w:pPr>
-        <w:numPr>
-          <w:ilvl w:val="0"/>
-          <w:numId w:val="3"/>
-        </w:numPr>
         <w:bidi w:val="0"/>
         <w:spacing w:before="100" w:beforeAutospacing="1" w:after="100" w:afterAutospacing="1" w:line="240" w:lineRule="auto"/>
         <w:rPr>
-          <w:rFonts w:ascii="Times New Roman" w:eastAsia="Times New Roman" w:hAnsi="Times New Roman" w:cs="Times New Roman"/>
-          <w:sz w:val="24"/>
-          <w:szCs w:val="24"/>
-        </w:rPr>
-      </w:pPr>
-      <w:r>
-        <w:rPr>
-          <w:rFonts w:ascii="Times New Roman" w:eastAsia="Times New Roman" w:hAnsi="Times New Roman" w:cs="Times New Roman"/>
-          <w:b/>
-          <w:bCs/>
-          <w:sz w:val="24"/>
-          <w:szCs w:val="24"/>
-        </w:rPr>
-        <w:t>Martin Yale Chadless Opener Electric Letter Opener:</w:t>
-      </w:r>
-      <w:r>
-        <w:rPr>
-          <w:rFonts w:ascii="Times New Roman" w:eastAsia="Times New Roman" w:hAnsi="Times New Roman" w:cs="Times New Roman"/>
-          <w:sz w:val="24"/>
-          <w:szCs w:val="24"/>
-        </w:rPr>
-        <w:t xml:space="preserve"> 11,825.90</w:t>
-      </w:r>
+          <w:rFonts w:asciiTheme="minorBidi" w:eastAsia="Times New Roman" w:hAnsiTheme="minorBidi"/>
+          <w:sz w:val="24"/>
+          <w:szCs w:val="24"/>
+        </w:rPr>
+      </w:pPr>
     </w:p>
     <w:p>
       <w:pPr>
         <w:bidi w:val="0"/>
         <w:spacing w:before="100" w:beforeAutospacing="1" w:after="100" w:afterAutospacing="1" w:line="240" w:lineRule="auto"/>
         <w:rPr>
-          <w:rFonts w:ascii="Times New Roman" w:eastAsia="Times New Roman" w:hAnsi="Times New Roman" w:cs="Times New Roman"/>
-          <w:b/>
-          <w:bCs/>
+          <w:rFonts w:asciiTheme="minorBidi" w:eastAsia="Times New Roman" w:hAnsiTheme="minorBidi"/>
+          <w:sz w:val="24"/>
+          <w:szCs w:val="24"/>
+        </w:rPr>
+      </w:pPr>
+    </w:p>
+    <w:p>
+      <w:pPr>
+        <w:bidi w:val="0"/>
+        <w:spacing w:before="100" w:beforeAutospacing="1" w:after="100" w:afterAutospacing="1" w:line="240" w:lineRule="auto"/>
+        <w:rPr>
+          <w:rFonts w:asciiTheme="minorBidi" w:eastAsia="Times New Roman" w:hAnsiTheme="minorBidi"/>
+          <w:sz w:val="24"/>
+          <w:szCs w:val="24"/>
+        </w:rPr>
+      </w:pPr>
+    </w:p>
+    <w:p>
+      <w:pPr>
+        <w:bidi w:val="0"/>
+        <w:spacing w:before="100" w:beforeAutospacing="1" w:after="100" w:afterAutospacing="1" w:line="240" w:lineRule="auto"/>
+        <w:rPr>
+          <w:rFonts w:asciiTheme="minorBidi" w:eastAsia="Times New Roman" w:hAnsiTheme="minorBidi"/>
+          <w:sz w:val="24"/>
+          <w:szCs w:val="24"/>
+        </w:rPr>
+      </w:pPr>
+    </w:p>
+    <w:p>
+      <w:pPr>
+        <w:bidi w:val="0"/>
+        <w:spacing w:before="100" w:beforeAutospacing="1" w:after="100" w:afterAutospacing="1" w:line="240" w:lineRule="auto"/>
+        <w:rPr>
+          <w:rFonts w:asciiTheme="minorBidi" w:eastAsia="Times New Roman" w:hAnsiTheme="minorBidi"/>
+          <w:sz w:val="24"/>
+          <w:szCs w:val="24"/>
+        </w:rPr>
+      </w:pPr>
+    </w:p>
+    <w:p>
+      <w:pPr>
+        <w:bidi w:val="0"/>
+        <w:spacing w:before="100" w:beforeAutospacing="1" w:after="100" w:afterAutospacing="1" w:line="240" w:lineRule="auto"/>
+        <w:rPr>
+          <w:rFonts w:asciiTheme="minorBidi" w:eastAsia="Times New Roman" w:hAnsiTheme="minorBidi"/>
           <w:sz w:val="24"/>
           <w:szCs w:val="24"/>
         </w:rPr>
@@ -1121,11 +962,12 @@
         <w:rPr>
           <w:noProof/>
         </w:rPr>
+        <w:lastRenderedPageBreak/>
         <w:drawing>
-          <wp:inline distT="0" distB="0" distL="0" distR="0" wp14:anchorId="577BA5C1" wp14:editId="3E96A23D">
+          <wp:inline distT="0" distB="0" distL="0" distR="0" wp14:anchorId="2B89F2D2" wp14:editId="18F119E2">
             <wp:extent cx="5731510" cy="2197735"/>
             <wp:effectExtent l="0" t="0" r="2540" b="12065"/>
-            <wp:docPr id="3" name="Chart 3">
+            <wp:docPr id="5" name="Chart 5">
               <a:extLst xmlns:a="http://schemas.openxmlformats.org/drawingml/2006/main">
                 <a:ext uri="{FF2B5EF4-FFF2-40B4-BE49-F238E27FC236}">
                   <a16:creationId xmlns:a16="http://schemas.microsoft.com/office/drawing/2014/main" id="{511D2378-B0C5-4BDE-8764-E0FE037D129D}"/>
@@ -1135,7 +977,7 @@
             <wp:cNvGraphicFramePr/>
             <a:graphic xmlns:a="http://schemas.openxmlformats.org/drawingml/2006/main">
               <a:graphicData uri="http://schemas.openxmlformats.org/drawingml/2006/chart">
-                <c:chart xmlns:c="http://schemas.openxmlformats.org/drawingml/2006/chart" xmlns:r="http://schemas.openxmlformats.org/officeDocument/2006/relationships" r:id="rId6"/>
+                <c:chart xmlns:c="http://schemas.openxmlformats.org/drawingml/2006/chart" xmlns:r="http://schemas.openxmlformats.org/officeDocument/2006/relationships" r:id="rId7"/>
               </a:graphicData>
             </a:graphic>
           </wp:inline>
@@ -1147,503 +989,227 @@
         <w:bidi w:val="0"/>
         <w:spacing w:before="100" w:beforeAutospacing="1" w:after="100" w:afterAutospacing="1" w:line="240" w:lineRule="auto"/>
         <w:rPr>
-          <w:rFonts w:ascii="Times New Roman" w:eastAsia="Times New Roman" w:hAnsi="Times New Roman" w:cs="Times New Roman"/>
+          <w:rFonts w:asciiTheme="minorBidi" w:eastAsia="Times New Roman" w:hAnsiTheme="minorBidi"/>
           <w:sz w:val="24"/>
           <w:szCs w:val="24"/>
         </w:rPr>
       </w:pPr>
       <w:r>
         <w:rPr>
-          <w:rFonts w:ascii="Times New Roman" w:eastAsia="Times New Roman" w:hAnsi="Times New Roman" w:cs="Times New Roman"/>
+          <w:rFonts w:asciiTheme="minorBidi" w:eastAsia="Times New Roman" w:hAnsiTheme="minorBidi"/>
           <w:b/>
           <w:bCs/>
           <w:sz w:val="24"/>
           <w:szCs w:val="24"/>
         </w:rPr>
-        <w:t>Top 5 Products by Quantity in 2017:</w:t>
+        <w:t>Top 5 Products by Sales in 2017:</w:t>
       </w:r>
     </w:p>
     <w:p>
       <w:pPr>
         <w:numPr>
           <w:ilvl w:val="0"/>
-          <w:numId w:val="4"/>
+          <w:numId w:val="3"/>
         </w:numPr>
         <w:bidi w:val="0"/>
         <w:spacing w:before="100" w:beforeAutospacing="1" w:after="100" w:afterAutospacing="1" w:line="240" w:lineRule="auto"/>
         <w:rPr>
-          <w:rFonts w:ascii="Times New Roman" w:eastAsia="Times New Roman" w:hAnsi="Times New Roman" w:cs="Times New Roman"/>
-          <w:sz w:val="24"/>
-          <w:szCs w:val="24"/>
-        </w:rPr>
-      </w:pPr>
-      <w:r>
-        <w:rPr>
-          <w:rFonts w:ascii="Times New Roman" w:eastAsia="Times New Roman" w:hAnsi="Times New Roman" w:cs="Times New Roman"/>
+          <w:rFonts w:asciiTheme="minorBidi" w:eastAsia="Times New Roman" w:hAnsiTheme="minorBidi"/>
           <w:b/>
           <w:bCs/>
           <w:sz w:val="24"/>
           <w:szCs w:val="24"/>
         </w:rPr>
-        <w:t>Memorex Mini Travel Drive 16 GB USB 2.0 Flash Drive:</w:t>
+      </w:pPr>
+      <w:r>
+        <w:rPr>
+          <w:rFonts w:asciiTheme="minorBidi" w:eastAsia="Times New Roman" w:hAnsiTheme="minorBidi"/>
+          <w:b/>
+          <w:bCs/>
+          <w:sz w:val="24"/>
+          <w:szCs w:val="24"/>
+        </w:rPr>
+        <w:t xml:space="preserve">Canon </w:t>
       </w:r>
+      <w:proofErr w:type="spellStart"/>
       <w:r>
         <w:rPr>
-          <w:rFonts w:ascii="Times New Roman" w:eastAsia="Times New Roman" w:hAnsi="Times New Roman" w:cs="Times New Roman"/>
-          <w:sz w:val="24"/>
-          <w:szCs w:val="24"/>
-        </w:rPr>
-        <w:t xml:space="preserve"> 34 units</w:t>
+          <w:rFonts w:asciiTheme="minorBidi" w:eastAsia="Times New Roman" w:hAnsiTheme="minorBidi"/>
+          <w:b/>
+          <w:bCs/>
+          <w:sz w:val="24"/>
+          <w:szCs w:val="24"/>
+        </w:rPr>
+        <w:t>imageCLASS</w:t>
+      </w:r>
+      <w:proofErr w:type="spellEnd"/>
+      <w:r>
+        <w:rPr>
+          <w:rFonts w:asciiTheme="minorBidi" w:eastAsia="Times New Roman" w:hAnsiTheme="minorBidi"/>
+          <w:b/>
+          <w:bCs/>
+          <w:sz w:val="24"/>
+          <w:szCs w:val="24"/>
+        </w:rPr>
+        <w:t xml:space="preserve"> 2200 Advanced Copier: 35,699.90</w:t>
       </w:r>
     </w:p>
     <w:p>
       <w:pPr>
         <w:numPr>
           <w:ilvl w:val="0"/>
-          <w:numId w:val="4"/>
+          <w:numId w:val="3"/>
         </w:numPr>
         <w:bidi w:val="0"/>
         <w:spacing w:before="100" w:beforeAutospacing="1" w:after="100" w:afterAutospacing="1" w:line="240" w:lineRule="auto"/>
         <w:rPr>
-          <w:rFonts w:ascii="Times New Roman" w:eastAsia="Times New Roman" w:hAnsi="Times New Roman" w:cs="Times New Roman"/>
-          <w:sz w:val="24"/>
-          <w:szCs w:val="24"/>
-        </w:rPr>
-      </w:pPr>
-      <w:r>
-        <w:rPr>
-          <w:rFonts w:ascii="Times New Roman" w:eastAsia="Times New Roman" w:hAnsi="Times New Roman" w:cs="Times New Roman"/>
+          <w:rFonts w:asciiTheme="minorBidi" w:eastAsia="Times New Roman" w:hAnsiTheme="minorBidi"/>
           <w:b/>
           <w:bCs/>
           <w:sz w:val="24"/>
           <w:szCs w:val="24"/>
         </w:rPr>
-        <w:t>Logitech Desktop MK120 Mouse and keyboard Combo:</w:t>
-      </w:r>
+      </w:pPr>
       <w:r>
         <w:rPr>
-          <w:rFonts w:ascii="Times New Roman" w:eastAsia="Times New Roman" w:hAnsi="Times New Roman" w:cs="Times New Roman"/>
-          <w:sz w:val="24"/>
-          <w:szCs w:val="24"/>
-        </w:rPr>
-        <w:t xml:space="preserve"> 29 units</w:t>
+          <w:rFonts w:asciiTheme="minorBidi" w:eastAsia="Times New Roman" w:hAnsiTheme="minorBidi"/>
+          <w:b/>
+          <w:bCs/>
+          <w:sz w:val="24"/>
+          <w:szCs w:val="24"/>
+        </w:rPr>
+        <w:t>Martin Yale Chadless Opener Electric Letter Opener: 11,825.90</w:t>
       </w:r>
     </w:p>
     <w:p>
       <w:pPr>
         <w:numPr>
           <w:ilvl w:val="0"/>
-          <w:numId w:val="4"/>
+          <w:numId w:val="3"/>
         </w:numPr>
         <w:bidi w:val="0"/>
         <w:spacing w:before="100" w:beforeAutospacing="1" w:after="100" w:afterAutospacing="1" w:line="240" w:lineRule="auto"/>
         <w:rPr>
-          <w:rFonts w:ascii="Times New Roman" w:eastAsia="Times New Roman" w:hAnsi="Times New Roman" w:cs="Times New Roman"/>
-          <w:sz w:val="24"/>
-          <w:szCs w:val="24"/>
-        </w:rPr>
-      </w:pPr>
-      <w:r>
-        <w:rPr>
-          <w:rFonts w:ascii="Times New Roman" w:eastAsia="Times New Roman" w:hAnsi="Times New Roman" w:cs="Times New Roman"/>
+          <w:rFonts w:asciiTheme="minorBidi" w:eastAsia="Times New Roman" w:hAnsiTheme="minorBidi"/>
           <w:b/>
           <w:bCs/>
           <w:sz w:val="24"/>
           <w:szCs w:val="24"/>
         </w:rPr>
-        <w:t>Motorola HK250 Universal Bluetooth Headset:</w:t>
+      </w:pPr>
+      <w:r>
+        <w:rPr>
+          <w:rFonts w:asciiTheme="minorBidi" w:eastAsia="Times New Roman" w:hAnsiTheme="minorBidi"/>
+          <w:b/>
+          <w:bCs/>
+          <w:sz w:val="24"/>
+          <w:szCs w:val="24"/>
+        </w:rPr>
+        <w:t xml:space="preserve">GBC </w:t>
       </w:r>
+      <w:proofErr w:type="spellStart"/>
       <w:r>
         <w:rPr>
-          <w:rFonts w:ascii="Times New Roman" w:eastAsia="Times New Roman" w:hAnsi="Times New Roman" w:cs="Times New Roman"/>
-          <w:sz w:val="24"/>
-          <w:szCs w:val="24"/>
-        </w:rPr>
-        <w:t xml:space="preserve"> 26 units</w:t>
+          <w:rFonts w:asciiTheme="minorBidi" w:eastAsia="Times New Roman" w:hAnsiTheme="minorBidi"/>
+          <w:b/>
+          <w:bCs/>
+          <w:sz w:val="24"/>
+          <w:szCs w:val="24"/>
+        </w:rPr>
+        <w:t>DocuBind</w:t>
+      </w:r>
+      <w:proofErr w:type="spellEnd"/>
+      <w:r>
+        <w:rPr>
+          <w:rFonts w:asciiTheme="minorBidi" w:eastAsia="Times New Roman" w:hAnsiTheme="minorBidi"/>
+          <w:b/>
+          <w:bCs/>
+          <w:sz w:val="24"/>
+          <w:szCs w:val="24"/>
+        </w:rPr>
+        <w:t xml:space="preserve"> TL300 Electric Binding System: 10,943.28</w:t>
       </w:r>
     </w:p>
     <w:p>
       <w:pPr>
         <w:numPr>
           <w:ilvl w:val="0"/>
-          <w:numId w:val="4"/>
+          <w:numId w:val="3"/>
         </w:numPr>
         <w:bidi w:val="0"/>
         <w:spacing w:before="100" w:beforeAutospacing="1" w:after="100" w:afterAutospacing="1" w:line="240" w:lineRule="auto"/>
         <w:rPr>
-          <w:rFonts w:ascii="Times New Roman" w:eastAsia="Times New Roman" w:hAnsi="Times New Roman" w:cs="Times New Roman"/>
-          <w:sz w:val="24"/>
-          <w:szCs w:val="24"/>
-        </w:rPr>
-      </w:pPr>
-      <w:r>
-        <w:rPr>
-          <w:rFonts w:ascii="Times New Roman" w:eastAsia="Times New Roman" w:hAnsi="Times New Roman" w:cs="Times New Roman"/>
+          <w:rFonts w:asciiTheme="minorBidi" w:eastAsia="Times New Roman" w:hAnsiTheme="minorBidi"/>
           <w:b/>
           <w:bCs/>
           <w:sz w:val="24"/>
           <w:szCs w:val="24"/>
         </w:rPr>
-        <w:t>Nortel Networks T7316 E Nt8 B27:</w:t>
-      </w:r>
+      </w:pPr>
       <w:r>
         <w:rPr>
-          <w:rFonts w:ascii="Times New Roman" w:eastAsia="Times New Roman" w:hAnsi="Times New Roman" w:cs="Times New Roman"/>
-          <w:sz w:val="24"/>
-          <w:szCs w:val="24"/>
-        </w:rPr>
-        <w:t xml:space="preserve"> 25 units</w:t>
+          <w:rFonts w:asciiTheme="minorBidi" w:eastAsia="Times New Roman" w:hAnsiTheme="minorBidi"/>
+          <w:b/>
+          <w:bCs/>
+          <w:sz w:val="24"/>
+          <w:szCs w:val="24"/>
+        </w:rPr>
+        <w:t>Hewlett Packard LaserJet 3310 Copier: 9,239.85</w:t>
       </w:r>
     </w:p>
     <w:p>
       <w:pPr>
         <w:numPr>
           <w:ilvl w:val="0"/>
-          <w:numId w:val="4"/>
+          <w:numId w:val="3"/>
         </w:numPr>
         <w:bidi w:val="0"/>
         <w:spacing w:before="100" w:beforeAutospacing="1" w:after="100" w:afterAutospacing="1" w:line="240" w:lineRule="auto"/>
         <w:rPr>
-          <w:rFonts w:ascii="Times New Roman" w:eastAsia="Times New Roman" w:hAnsi="Times New Roman" w:cs="Times New Roman"/>
-          <w:sz w:val="24"/>
-          <w:szCs w:val="24"/>
-        </w:rPr>
-      </w:pPr>
-      <w:r>
-        <w:rPr>
-          <w:rFonts w:ascii="Times New Roman" w:eastAsia="Times New Roman" w:hAnsi="Times New Roman" w:cs="Times New Roman"/>
+          <w:rFonts w:asciiTheme="minorBidi" w:eastAsia="Times New Roman" w:hAnsiTheme="minorBidi"/>
           <w:b/>
           <w:bCs/>
           <w:sz w:val="24"/>
           <w:szCs w:val="24"/>
         </w:rPr>
-        <w:t>Memorex Micro Travel Drive 16 GB:</w:t>
-      </w:r>
+      </w:pPr>
       <w:r>
         <w:rPr>
-          <w:rFonts w:ascii="Times New Roman" w:eastAsia="Times New Roman" w:hAnsi="Times New Roman" w:cs="Times New Roman"/>
-          <w:sz w:val="24"/>
-          <w:szCs w:val="24"/>
-        </w:rPr>
-        <w:t xml:space="preserve"> 25 units</w:t>
+          <w:rFonts w:asciiTheme="minorBidi" w:eastAsia="Times New Roman" w:hAnsiTheme="minorBidi"/>
+          <w:b/>
+          <w:bCs/>
+          <w:sz w:val="24"/>
+          <w:szCs w:val="24"/>
+        </w:rPr>
+        <w:t>Samsung Galaxy Mega 6.3: 9,239.78</w:t>
       </w:r>
     </w:p>
+    <w:p/>
     <w:p>
       <w:pPr>
         <w:bidi w:val="0"/>
         <w:spacing w:before="100" w:beforeAutospacing="1" w:after="100" w:afterAutospacing="1" w:line="240" w:lineRule="auto"/>
         <w:rPr>
-          <w:rFonts w:ascii="Times New Roman" w:eastAsia="Times New Roman" w:hAnsi="Times New Roman" w:cs="Times New Roman"/>
+          <w:rFonts w:asciiTheme="minorBidi" w:eastAsia="Times New Roman" w:hAnsiTheme="minorBidi"/>
+          <w:b/>
+          <w:bCs/>
           <w:sz w:val="24"/>
           <w:szCs w:val="24"/>
         </w:rPr>
       </w:pPr>
       <w:r>
         <w:rPr>
-          <w:rFonts w:ascii="Times New Roman" w:eastAsia="Times New Roman" w:hAnsi="Times New Roman" w:cs="Times New Roman"/>
-          <w:sz w:val="24"/>
-          <w:szCs w:val="24"/>
-        </w:rPr>
-        <w:t>This balanced portfolio indicates a healthy market presence for both premium and mass-market products.</w:t>
-      </w:r>
-    </w:p>
-    <w:p>
-      <w:pPr>
-        <w:bidi w:val="0"/>
-        <w:spacing w:before="100" w:beforeAutospacing="1" w:after="100" w:afterAutospacing="1" w:line="240" w:lineRule="auto"/>
-        <w:rPr>
-          <w:rFonts w:ascii="Times New Roman" w:eastAsia="Times New Roman" w:hAnsi="Times New Roman" w:cs="Times New Roman"/>
-          <w:sz w:val="24"/>
-          <w:szCs w:val="24"/>
-        </w:rPr>
-      </w:pPr>
-      <w:r>
-        <w:rPr>
+          <w:rFonts w:asciiTheme="minorBidi" w:hAnsiTheme="minorBidi"/>
           <w:noProof/>
         </w:rPr>
         <w:drawing>
-          <wp:anchor distT="0" distB="0" distL="114300" distR="114300" simplePos="0" relativeHeight="251660288" behindDoc="0" locked="0" layoutInCell="1" allowOverlap="1" wp14:anchorId="27BCBB2B" wp14:editId="677AF865">
-            <wp:simplePos x="0" y="0"/>
-            <wp:positionH relativeFrom="column">
-              <wp:posOffset>219075</wp:posOffset>
-            </wp:positionH>
-            <wp:positionV relativeFrom="paragraph">
-              <wp:posOffset>3175</wp:posOffset>
-            </wp:positionV>
+          <wp:inline distT="0" distB="0" distL="0" distR="0" wp14:anchorId="1BEF9C70" wp14:editId="525129D0">
             <wp:extent cx="5286375" cy="2028825"/>
             <wp:effectExtent l="0" t="0" r="9525" b="9525"/>
-            <wp:wrapNone/>
             <wp:docPr id="4" name="Chart 4">
               <a:extLst xmlns:a="http://schemas.openxmlformats.org/drawingml/2006/main">
                 <a:ext uri="{FF2B5EF4-FFF2-40B4-BE49-F238E27FC236}">
                   <a16:creationId xmlns:a16="http://schemas.microsoft.com/office/drawing/2014/main" id="{FCC02B34-5397-4D72-A823-FAAD1F57716F}"/>
-                </a:ext>
-              </a:extLst>
-            </wp:docPr>
-            <wp:cNvGraphicFramePr/>
-            <a:graphic xmlns:a="http://schemas.openxmlformats.org/drawingml/2006/main">
-              <a:graphicData uri="http://schemas.openxmlformats.org/drawingml/2006/chart">
-                <c:chart xmlns:c="http://schemas.openxmlformats.org/drawingml/2006/chart" xmlns:r="http://schemas.openxmlformats.org/officeDocument/2006/relationships" r:id="rId7"/>
-              </a:graphicData>
-            </a:graphic>
-          </wp:anchor>
-        </w:drawing>
-      </w:r>
-    </w:p>
-    <w:p>
-      <w:pPr>
-        <w:bidi w:val="0"/>
-        <w:spacing w:before="100" w:beforeAutospacing="1" w:after="100" w:afterAutospacing="1" w:line="240" w:lineRule="auto"/>
-        <w:rPr>
-          <w:rFonts w:ascii="Times New Roman" w:eastAsia="Times New Roman" w:hAnsi="Times New Roman" w:cs="Times New Roman"/>
-          <w:sz w:val="24"/>
-          <w:szCs w:val="24"/>
-        </w:rPr>
-      </w:pPr>
-    </w:p>
-    <w:p>
-      <w:pPr>
-        <w:bidi w:val="0"/>
-        <w:spacing w:before="100" w:beforeAutospacing="1" w:after="100" w:afterAutospacing="1" w:line="240" w:lineRule="auto"/>
-        <w:rPr>
-          <w:rFonts w:ascii="Times New Roman" w:eastAsia="Times New Roman" w:hAnsi="Times New Roman" w:cs="Times New Roman"/>
-          <w:sz w:val="24"/>
-          <w:szCs w:val="24"/>
-        </w:rPr>
-      </w:pPr>
-    </w:p>
-    <w:p>
-      <w:pPr>
-        <w:bidi w:val="0"/>
-        <w:spacing w:before="100" w:beforeAutospacing="1" w:after="100" w:afterAutospacing="1" w:line="240" w:lineRule="auto"/>
-        <w:rPr>
-          <w:rFonts w:ascii="Times New Roman" w:eastAsia="Times New Roman" w:hAnsi="Times New Roman" w:cs="Times New Roman"/>
-          <w:sz w:val="24"/>
-          <w:szCs w:val="24"/>
-        </w:rPr>
-      </w:pPr>
-    </w:p>
-    <w:p>
-      <w:pPr>
-        <w:bidi w:val="0"/>
-        <w:spacing w:before="100" w:beforeAutospacing="1" w:after="100" w:afterAutospacing="1" w:line="240" w:lineRule="auto"/>
-        <w:rPr>
-          <w:rFonts w:ascii="Times New Roman" w:eastAsia="Times New Roman" w:hAnsi="Times New Roman" w:cs="Times New Roman"/>
-          <w:sz w:val="24"/>
-          <w:szCs w:val="24"/>
-        </w:rPr>
-      </w:pPr>
-      <w:r>
-        <w:rPr>
-          <w:rFonts w:ascii="Times New Roman" w:eastAsia="Times New Roman" w:hAnsi="Times New Roman" w:cs="Times New Roman"/>
-          <w:b/>
-          <w:bCs/>
-          <w:sz w:val="24"/>
-          <w:szCs w:val="24"/>
-        </w:rPr>
-        <w:lastRenderedPageBreak/>
-        <w:t>Returned Orders:</w:t>
-      </w:r>
-      <w:r>
-        <w:rPr>
-          <w:rFonts w:ascii="Times New Roman" w:eastAsia="Times New Roman" w:hAnsi="Times New Roman" w:cs="Times New Roman"/>
-          <w:sz w:val="24"/>
-          <w:szCs w:val="24"/>
-        </w:rPr>
-        <w:t xml:space="preserve"> In 2017, there were a total of </w:t>
-      </w:r>
-      <w:r>
-        <w:rPr>
-          <w:rFonts w:ascii="Times New Roman" w:eastAsia="Times New Roman" w:hAnsi="Times New Roman" w:cs="Times New Roman"/>
-          <w:b/>
-          <w:bCs/>
-          <w:sz w:val="24"/>
-          <w:szCs w:val="24"/>
-        </w:rPr>
-        <w:t>289</w:t>
-      </w:r>
-      <w:r>
-        <w:rPr>
-          <w:rFonts w:ascii="Times New Roman" w:eastAsia="Times New Roman" w:hAnsi="Times New Roman" w:cs="Times New Roman"/>
-          <w:sz w:val="24"/>
-          <w:szCs w:val="24"/>
-        </w:rPr>
-        <w:t xml:space="preserve"> returned orders. The distribution of these returns across the sales managers is as follows:</w:t>
-      </w:r>
-    </w:p>
-    <w:p>
-      <w:pPr>
-        <w:numPr>
-          <w:ilvl w:val="0"/>
-          <w:numId w:val="5"/>
-        </w:numPr>
-        <w:bidi w:val="0"/>
-        <w:spacing w:before="100" w:beforeAutospacing="1" w:after="100" w:afterAutospacing="1" w:line="240" w:lineRule="auto"/>
-        <w:rPr>
-          <w:rFonts w:ascii="Times New Roman" w:eastAsia="Times New Roman" w:hAnsi="Times New Roman" w:cs="Times New Roman"/>
-          <w:sz w:val="24"/>
-          <w:szCs w:val="24"/>
-        </w:rPr>
-      </w:pPr>
-      <w:r>
-        <w:rPr>
-          <w:rFonts w:ascii="Times New Roman" w:eastAsia="Times New Roman" w:hAnsi="Times New Roman" w:cs="Times New Roman"/>
-          <w:b/>
-          <w:bCs/>
-          <w:sz w:val="24"/>
-          <w:szCs w:val="24"/>
-        </w:rPr>
-        <w:t>Anna Andreadi:</w:t>
-      </w:r>
-      <w:r>
-        <w:rPr>
-          <w:rFonts w:ascii="Times New Roman" w:eastAsia="Times New Roman" w:hAnsi="Times New Roman" w:cs="Times New Roman"/>
-          <w:sz w:val="24"/>
-          <w:szCs w:val="24"/>
-        </w:rPr>
-        <w:t xml:space="preserve"> 213 returns</w:t>
-      </w:r>
-    </w:p>
-    <w:p>
-      <w:pPr>
-        <w:numPr>
-          <w:ilvl w:val="0"/>
-          <w:numId w:val="5"/>
-        </w:numPr>
-        <w:bidi w:val="0"/>
-        <w:spacing w:before="100" w:beforeAutospacing="1" w:after="100" w:afterAutospacing="1" w:line="240" w:lineRule="auto"/>
-        <w:rPr>
-          <w:rFonts w:ascii="Times New Roman" w:eastAsia="Times New Roman" w:hAnsi="Times New Roman" w:cs="Times New Roman"/>
-          <w:sz w:val="24"/>
-          <w:szCs w:val="24"/>
-        </w:rPr>
-      </w:pPr>
-      <w:r>
-        <w:rPr>
-          <w:rFonts w:ascii="Times New Roman" w:eastAsia="Times New Roman" w:hAnsi="Times New Roman" w:cs="Times New Roman"/>
-          <w:b/>
-          <w:bCs/>
-          <w:sz w:val="24"/>
-          <w:szCs w:val="24"/>
-        </w:rPr>
-        <w:t>Chuck Magee:</w:t>
-      </w:r>
-      <w:r>
-        <w:rPr>
-          <w:rFonts w:ascii="Times New Roman" w:eastAsia="Times New Roman" w:hAnsi="Times New Roman" w:cs="Times New Roman"/>
-          <w:sz w:val="24"/>
-          <w:szCs w:val="24"/>
-        </w:rPr>
-        <w:t xml:space="preserve"> 186 returns</w:t>
-      </w:r>
-    </w:p>
-    <w:p>
-      <w:pPr>
-        <w:numPr>
-          <w:ilvl w:val="0"/>
-          <w:numId w:val="5"/>
-        </w:numPr>
-        <w:bidi w:val="0"/>
-        <w:spacing w:before="100" w:beforeAutospacing="1" w:after="100" w:afterAutospacing="1" w:line="240" w:lineRule="auto"/>
-        <w:rPr>
-          <w:rFonts w:ascii="Times New Roman" w:eastAsia="Times New Roman" w:hAnsi="Times New Roman" w:cs="Times New Roman"/>
-          <w:sz w:val="24"/>
-          <w:szCs w:val="24"/>
-        </w:rPr>
-      </w:pPr>
-      <w:r>
-        <w:rPr>
-          <w:rFonts w:ascii="Times New Roman" w:eastAsia="Times New Roman" w:hAnsi="Times New Roman" w:cs="Times New Roman"/>
-          <w:b/>
-          <w:bCs/>
-          <w:sz w:val="24"/>
-          <w:szCs w:val="24"/>
-        </w:rPr>
-        <w:t>Kelly Williams:</w:t>
-      </w:r>
-      <w:r>
-        <w:rPr>
-          <w:rFonts w:ascii="Times New Roman" w:eastAsia="Times New Roman" w:hAnsi="Times New Roman" w:cs="Times New Roman"/>
-          <w:sz w:val="24"/>
-          <w:szCs w:val="24"/>
-        </w:rPr>
-        <w:t xml:space="preserve"> 128 returns</w:t>
-      </w:r>
-    </w:p>
-    <w:p>
-      <w:pPr>
-        <w:numPr>
-          <w:ilvl w:val="0"/>
-          <w:numId w:val="5"/>
-        </w:numPr>
-        <w:bidi w:val="0"/>
-        <w:spacing w:before="100" w:beforeAutospacing="1" w:after="100" w:afterAutospacing="1" w:line="240" w:lineRule="auto"/>
-        <w:rPr>
-          <w:rFonts w:ascii="Times New Roman" w:eastAsia="Times New Roman" w:hAnsi="Times New Roman" w:cs="Times New Roman"/>
-          <w:sz w:val="24"/>
-          <w:szCs w:val="24"/>
-        </w:rPr>
-      </w:pPr>
-      <w:r>
-        <w:rPr>
-          <w:rFonts w:ascii="Times New Roman" w:eastAsia="Times New Roman" w:hAnsi="Times New Roman" w:cs="Times New Roman"/>
-          <w:b/>
-          <w:bCs/>
-          <w:sz w:val="24"/>
-          <w:szCs w:val="24"/>
-        </w:rPr>
-        <w:t>Cassandra Brandow:</w:t>
-      </w:r>
-      <w:r>
-        <w:rPr>
-          <w:rFonts w:ascii="Times New Roman" w:eastAsia="Times New Roman" w:hAnsi="Times New Roman" w:cs="Times New Roman"/>
-          <w:sz w:val="24"/>
-          <w:szCs w:val="24"/>
-        </w:rPr>
-        <w:t xml:space="preserve"> 97 returns</w:t>
-      </w:r>
-    </w:p>
-    <w:p>
-      <w:pPr>
-        <w:bidi w:val="0"/>
-        <w:spacing w:before="100" w:beforeAutospacing="1" w:after="100" w:afterAutospacing="1" w:line="240" w:lineRule="auto"/>
-        <w:rPr>
-          <w:rFonts w:ascii="Times New Roman" w:eastAsia="Times New Roman" w:hAnsi="Times New Roman" w:cs="Times New Roman"/>
-          <w:sz w:val="24"/>
-          <w:szCs w:val="24"/>
-        </w:rPr>
-      </w:pPr>
-      <w:r>
-        <w:rPr>
-          <w:rFonts w:ascii="Times New Roman" w:eastAsia="Times New Roman" w:hAnsi="Times New Roman" w:cs="Times New Roman"/>
-          <w:sz w:val="24"/>
-          <w:szCs w:val="24"/>
-        </w:rPr>
-        <w:t>This data highlights a potential area for further investigation to understand the factors contributing to the higher return rates associated with specific managers.</w:t>
-      </w:r>
-    </w:p>
-    <w:p>
-      <w:pPr>
-        <w:bidi w:val="0"/>
-        <w:spacing w:before="100" w:beforeAutospacing="1" w:after="100" w:afterAutospacing="1" w:line="240" w:lineRule="auto"/>
-        <w:rPr>
-          <w:rFonts w:ascii="Times New Roman" w:eastAsia="Times New Roman" w:hAnsi="Times New Roman" w:cs="Times New Roman"/>
-          <w:sz w:val="24"/>
-          <w:szCs w:val="24"/>
-        </w:rPr>
-      </w:pPr>
-      <w:r>
-        <w:rPr>
-          <w:noProof/>
-        </w:rPr>
-        <w:drawing>
-          <wp:inline distT="0" distB="0" distL="0" distR="0" wp14:anchorId="01DB63DB" wp14:editId="58927D02">
-            <wp:extent cx="4038600" cy="2533650"/>
-            <wp:effectExtent l="0" t="0" r="0" b="0"/>
-            <wp:docPr id="9" name="Chart 9">
-              <a:extLst xmlns:a="http://schemas.openxmlformats.org/drawingml/2006/main">
-                <a:ext uri="{FF2B5EF4-FFF2-40B4-BE49-F238E27FC236}">
-                  <a16:creationId xmlns:a16="http://schemas.microsoft.com/office/drawing/2014/main" id="{78D039D4-FE90-4A86-B9B2-1C8E579D1967}"/>
                 </a:ext>
               </a:extLst>
             </wp:docPr>
@@ -1662,14 +1228,513 @@
         <w:bidi w:val="0"/>
         <w:spacing w:before="100" w:beforeAutospacing="1" w:after="100" w:afterAutospacing="1" w:line="240" w:lineRule="auto"/>
         <w:rPr>
-          <w:rFonts w:ascii="Times New Roman" w:eastAsia="Times New Roman" w:hAnsi="Times New Roman" w:cs="Times New Roman"/>
+          <w:rFonts w:asciiTheme="minorBidi" w:eastAsia="Times New Roman" w:hAnsiTheme="minorBidi"/>
           <w:sz w:val="24"/>
           <w:szCs w:val="24"/>
         </w:rPr>
       </w:pPr>
       <w:r>
         <w:rPr>
-          <w:rFonts w:ascii="Times New Roman" w:eastAsia="Times New Roman" w:hAnsi="Times New Roman" w:cs="Times New Roman"/>
+          <w:rFonts w:asciiTheme="minorBidi" w:eastAsia="Times New Roman" w:hAnsiTheme="minorBidi"/>
+          <w:b/>
+          <w:bCs/>
+          <w:sz w:val="24"/>
+          <w:szCs w:val="24"/>
+        </w:rPr>
+        <w:t>Top 5 Products by Quantity in 2017:</w:t>
+      </w:r>
+    </w:p>
+    <w:p>
+      <w:pPr>
+        <w:numPr>
+          <w:ilvl w:val="0"/>
+          <w:numId w:val="4"/>
+        </w:numPr>
+        <w:bidi w:val="0"/>
+        <w:spacing w:before="100" w:beforeAutospacing="1" w:after="100" w:afterAutospacing="1" w:line="240" w:lineRule="auto"/>
+        <w:rPr>
+          <w:rFonts w:asciiTheme="minorBidi" w:eastAsia="Times New Roman" w:hAnsiTheme="minorBidi"/>
+          <w:b/>
+          <w:bCs/>
+          <w:sz w:val="24"/>
+          <w:szCs w:val="24"/>
+        </w:rPr>
+      </w:pPr>
+      <w:r>
+        <w:rPr>
+          <w:rFonts w:asciiTheme="minorBidi" w:eastAsia="Times New Roman" w:hAnsiTheme="minorBidi"/>
+          <w:b/>
+          <w:bCs/>
+          <w:sz w:val="24"/>
+          <w:szCs w:val="24"/>
+        </w:rPr>
+        <w:t>Memorex Mini Travel Drive 16 GB USB 2.0 Flash Drive: 34 units</w:t>
+      </w:r>
+    </w:p>
+    <w:p>
+      <w:pPr>
+        <w:numPr>
+          <w:ilvl w:val="0"/>
+          <w:numId w:val="4"/>
+        </w:numPr>
+        <w:bidi w:val="0"/>
+        <w:spacing w:before="100" w:beforeAutospacing="1" w:after="100" w:afterAutospacing="1" w:line="240" w:lineRule="auto"/>
+        <w:rPr>
+          <w:rFonts w:asciiTheme="minorBidi" w:eastAsia="Times New Roman" w:hAnsiTheme="minorBidi"/>
+          <w:b/>
+          <w:bCs/>
+          <w:sz w:val="24"/>
+          <w:szCs w:val="24"/>
+        </w:rPr>
+      </w:pPr>
+      <w:r>
+        <w:rPr>
+          <w:rFonts w:asciiTheme="minorBidi" w:eastAsia="Times New Roman" w:hAnsiTheme="minorBidi"/>
+          <w:b/>
+          <w:bCs/>
+          <w:sz w:val="24"/>
+          <w:szCs w:val="24"/>
+        </w:rPr>
+        <w:t>Logitech Desktop MK120 Mouse and keyboard Combo: 29 units</w:t>
+      </w:r>
+    </w:p>
+    <w:p>
+      <w:pPr>
+        <w:numPr>
+          <w:ilvl w:val="0"/>
+          <w:numId w:val="4"/>
+        </w:numPr>
+        <w:bidi w:val="0"/>
+        <w:spacing w:before="100" w:beforeAutospacing="1" w:after="100" w:afterAutospacing="1" w:line="240" w:lineRule="auto"/>
+        <w:rPr>
+          <w:rFonts w:asciiTheme="minorBidi" w:eastAsia="Times New Roman" w:hAnsiTheme="minorBidi"/>
+          <w:b/>
+          <w:bCs/>
+          <w:sz w:val="24"/>
+          <w:szCs w:val="24"/>
+        </w:rPr>
+      </w:pPr>
+      <w:r>
+        <w:rPr>
+          <w:rFonts w:asciiTheme="minorBidi" w:eastAsia="Times New Roman" w:hAnsiTheme="minorBidi"/>
+          <w:b/>
+          <w:bCs/>
+          <w:sz w:val="24"/>
+          <w:szCs w:val="24"/>
+        </w:rPr>
+        <w:t>Motorola HK250 Universal Bluetooth Headset: 26 units</w:t>
+      </w:r>
+    </w:p>
+    <w:p>
+      <w:pPr>
+        <w:numPr>
+          <w:ilvl w:val="0"/>
+          <w:numId w:val="4"/>
+        </w:numPr>
+        <w:bidi w:val="0"/>
+        <w:spacing w:before="100" w:beforeAutospacing="1" w:after="100" w:afterAutospacing="1" w:line="240" w:lineRule="auto"/>
+        <w:rPr>
+          <w:rFonts w:asciiTheme="minorBidi" w:eastAsia="Times New Roman" w:hAnsiTheme="minorBidi"/>
+          <w:b/>
+          <w:bCs/>
+          <w:sz w:val="24"/>
+          <w:szCs w:val="24"/>
+        </w:rPr>
+      </w:pPr>
+      <w:r>
+        <w:rPr>
+          <w:rFonts w:asciiTheme="minorBidi" w:eastAsia="Times New Roman" w:hAnsiTheme="minorBidi"/>
+          <w:b/>
+          <w:bCs/>
+          <w:sz w:val="24"/>
+          <w:szCs w:val="24"/>
+        </w:rPr>
+        <w:t>Nortel Networks T7316 E Nt8 B27: 25 units</w:t>
+      </w:r>
+    </w:p>
+    <w:p>
+      <w:pPr>
+        <w:numPr>
+          <w:ilvl w:val="0"/>
+          <w:numId w:val="4"/>
+        </w:numPr>
+        <w:bidi w:val="0"/>
+        <w:spacing w:before="100" w:beforeAutospacing="1" w:after="100" w:afterAutospacing="1" w:line="240" w:lineRule="auto"/>
+        <w:rPr>
+          <w:rFonts w:asciiTheme="minorBidi" w:eastAsia="Times New Roman" w:hAnsiTheme="minorBidi"/>
+          <w:b/>
+          <w:bCs/>
+          <w:sz w:val="24"/>
+          <w:szCs w:val="24"/>
+        </w:rPr>
+      </w:pPr>
+      <w:r>
+        <w:rPr>
+          <w:rFonts w:asciiTheme="minorBidi" w:eastAsia="Times New Roman" w:hAnsiTheme="minorBidi"/>
+          <w:b/>
+          <w:bCs/>
+          <w:sz w:val="24"/>
+          <w:szCs w:val="24"/>
+        </w:rPr>
+        <w:t>Memorex Micro Travel Drive 16 GB: 25 units</w:t>
+      </w:r>
+    </w:p>
+    <w:p>
+      <w:pPr>
+        <w:bidi w:val="0"/>
+        <w:spacing w:before="100" w:beforeAutospacing="1" w:after="100" w:afterAutospacing="1" w:line="240" w:lineRule="auto"/>
+        <w:rPr>
+          <w:rFonts w:asciiTheme="minorBidi" w:eastAsia="Times New Roman" w:hAnsiTheme="minorBidi"/>
+          <w:sz w:val="24"/>
+          <w:szCs w:val="24"/>
+        </w:rPr>
+      </w:pPr>
+      <w:r>
+        <w:rPr>
+          <w:rFonts w:asciiTheme="minorBidi" w:eastAsia="Times New Roman" w:hAnsiTheme="minorBidi"/>
+          <w:sz w:val="24"/>
+          <w:szCs w:val="24"/>
+        </w:rPr>
+        <w:t>This balanced portfolio indicates a healthy market presence for both premium and mass-market products.</w:t>
+      </w:r>
+    </w:p>
+    <w:p>
+      <w:pPr>
+        <w:bidi w:val="0"/>
+        <w:spacing w:before="100" w:beforeAutospacing="1" w:after="100" w:afterAutospacing="1" w:line="240" w:lineRule="auto"/>
+        <w:rPr>
+          <w:rFonts w:asciiTheme="minorBidi" w:eastAsia="Times New Roman" w:hAnsiTheme="minorBidi"/>
+          <w:sz w:val="24"/>
+          <w:szCs w:val="24"/>
+        </w:rPr>
+      </w:pPr>
+    </w:p>
+    <w:p>
+      <w:pPr>
+        <w:bidi w:val="0"/>
+        <w:spacing w:before="100" w:beforeAutospacing="1" w:after="100" w:afterAutospacing="1" w:line="240" w:lineRule="auto"/>
+        <w:rPr>
+          <w:rFonts w:asciiTheme="minorBidi" w:eastAsia="Times New Roman" w:hAnsiTheme="minorBidi"/>
+          <w:sz w:val="24"/>
+          <w:szCs w:val="24"/>
+        </w:rPr>
+      </w:pPr>
+    </w:p>
+    <w:p>
+      <w:pPr>
+        <w:bidi w:val="0"/>
+        <w:spacing w:before="100" w:beforeAutospacing="1" w:after="100" w:afterAutospacing="1" w:line="240" w:lineRule="auto"/>
+        <w:rPr>
+          <w:rFonts w:asciiTheme="minorBidi" w:eastAsia="Times New Roman" w:hAnsiTheme="minorBidi"/>
+          <w:sz w:val="24"/>
+          <w:szCs w:val="24"/>
+        </w:rPr>
+      </w:pPr>
+    </w:p>
+    <w:p>
+      <w:pPr>
+        <w:bidi w:val="0"/>
+        <w:spacing w:before="100" w:beforeAutospacing="1" w:after="100" w:afterAutospacing="1" w:line="240" w:lineRule="auto"/>
+        <w:rPr>
+          <w:rFonts w:asciiTheme="minorBidi" w:eastAsia="Times New Roman" w:hAnsiTheme="minorBidi"/>
+          <w:sz w:val="24"/>
+          <w:szCs w:val="24"/>
+        </w:rPr>
+      </w:pPr>
+    </w:p>
+    <w:p>
+      <w:pPr>
+        <w:bidi w:val="0"/>
+        <w:spacing w:before="100" w:beforeAutospacing="1" w:after="100" w:afterAutospacing="1" w:line="240" w:lineRule="auto"/>
+        <w:rPr>
+          <w:rFonts w:asciiTheme="minorBidi" w:eastAsia="Times New Roman" w:hAnsiTheme="minorBidi"/>
+          <w:b/>
+          <w:bCs/>
+          <w:sz w:val="24"/>
+          <w:szCs w:val="24"/>
+        </w:rPr>
+      </w:pPr>
+    </w:p>
+    <w:p>
+      <w:pPr>
+        <w:bidi w:val="0"/>
+        <w:spacing w:before="100" w:beforeAutospacing="1" w:after="100" w:afterAutospacing="1" w:line="240" w:lineRule="auto"/>
+        <w:rPr>
+          <w:rFonts w:asciiTheme="minorBidi" w:eastAsia="Times New Roman" w:hAnsiTheme="minorBidi"/>
+          <w:b/>
+          <w:bCs/>
+          <w:sz w:val="24"/>
+          <w:szCs w:val="24"/>
+        </w:rPr>
+      </w:pPr>
+      <w:r>
+        <w:rPr>
+          <w:rFonts w:asciiTheme="minorBidi" w:hAnsiTheme="minorBidi"/>
+          <w:noProof/>
+        </w:rPr>
+        <w:drawing>
+          <wp:inline distT="0" distB="0" distL="0" distR="0" wp14:anchorId="2505D4DB" wp14:editId="24B1B098">
+            <wp:extent cx="4038600" cy="2533650"/>
+            <wp:effectExtent l="0" t="0" r="0" b="0"/>
+            <wp:docPr id="9" name="Chart 9">
+              <a:extLst xmlns:a="http://schemas.openxmlformats.org/drawingml/2006/main">
+                <a:ext uri="{FF2B5EF4-FFF2-40B4-BE49-F238E27FC236}">
+                  <a16:creationId xmlns:a16="http://schemas.microsoft.com/office/drawing/2014/main" id="{78D039D4-FE90-4A86-B9B2-1C8E579D1967}"/>
+                </a:ext>
+              </a:extLst>
+            </wp:docPr>
+            <wp:cNvGraphicFramePr/>
+            <a:graphic xmlns:a="http://schemas.openxmlformats.org/drawingml/2006/main">
+              <a:graphicData uri="http://schemas.openxmlformats.org/drawingml/2006/chart">
+                <c:chart xmlns:c="http://schemas.openxmlformats.org/drawingml/2006/chart" xmlns:r="http://schemas.openxmlformats.org/officeDocument/2006/relationships" r:id="rId9"/>
+              </a:graphicData>
+            </a:graphic>
+          </wp:inline>
+        </w:drawing>
+      </w:r>
+    </w:p>
+    <w:p>
+      <w:pPr>
+        <w:bidi w:val="0"/>
+        <w:spacing w:before="100" w:beforeAutospacing="1" w:after="100" w:afterAutospacing="1" w:line="240" w:lineRule="auto"/>
+        <w:rPr>
+          <w:rFonts w:asciiTheme="minorBidi" w:eastAsia="Times New Roman" w:hAnsiTheme="minorBidi"/>
+          <w:sz w:val="24"/>
+          <w:szCs w:val="24"/>
+        </w:rPr>
+      </w:pPr>
+      <w:r>
+        <w:rPr>
+          <w:rFonts w:asciiTheme="minorBidi" w:eastAsia="Times New Roman" w:hAnsiTheme="minorBidi"/>
+          <w:b/>
+          <w:bCs/>
+          <w:sz w:val="24"/>
+          <w:szCs w:val="24"/>
+        </w:rPr>
+        <w:t>Returned Orders:</w:t>
+      </w:r>
+      <w:r>
+        <w:rPr>
+          <w:rFonts w:asciiTheme="minorBidi" w:eastAsia="Times New Roman" w:hAnsiTheme="minorBidi"/>
+          <w:sz w:val="24"/>
+          <w:szCs w:val="24"/>
+        </w:rPr>
+        <w:t xml:space="preserve"> In 2017, there were a total of </w:t>
+      </w:r>
+      <w:r>
+        <w:rPr>
+          <w:rFonts w:asciiTheme="minorBidi" w:eastAsia="Times New Roman" w:hAnsiTheme="minorBidi"/>
+          <w:b/>
+          <w:bCs/>
+          <w:sz w:val="24"/>
+          <w:szCs w:val="24"/>
+        </w:rPr>
+        <w:t>289</w:t>
+      </w:r>
+      <w:r>
+        <w:rPr>
+          <w:rFonts w:asciiTheme="minorBidi" w:eastAsia="Times New Roman" w:hAnsiTheme="minorBidi"/>
+          <w:sz w:val="24"/>
+          <w:szCs w:val="24"/>
+        </w:rPr>
+        <w:t xml:space="preserve"> returned orders. The distribution of these returns across the sales managers is as follows:</w:t>
+      </w:r>
+    </w:p>
+    <w:p>
+      <w:pPr>
+        <w:numPr>
+          <w:ilvl w:val="0"/>
+          <w:numId w:val="5"/>
+        </w:numPr>
+        <w:bidi w:val="0"/>
+        <w:spacing w:before="100" w:beforeAutospacing="1" w:after="100" w:afterAutospacing="1" w:line="240" w:lineRule="auto"/>
+        <w:rPr>
+          <w:rFonts w:asciiTheme="minorBidi" w:eastAsia="Times New Roman" w:hAnsiTheme="minorBidi"/>
+          <w:b/>
+          <w:bCs/>
+          <w:sz w:val="24"/>
+          <w:szCs w:val="24"/>
+        </w:rPr>
+      </w:pPr>
+      <w:r>
+        <w:rPr>
+          <w:rFonts w:asciiTheme="minorBidi" w:eastAsia="Times New Roman" w:hAnsiTheme="minorBidi"/>
+          <w:b/>
+          <w:bCs/>
+          <w:sz w:val="24"/>
+          <w:szCs w:val="24"/>
+        </w:rPr>
+        <w:t xml:space="preserve">Anna </w:t>
+      </w:r>
+      <w:proofErr w:type="spellStart"/>
+      <w:r>
+        <w:rPr>
+          <w:rFonts w:asciiTheme="minorBidi" w:eastAsia="Times New Roman" w:hAnsiTheme="minorBidi"/>
+          <w:b/>
+          <w:bCs/>
+          <w:sz w:val="24"/>
+          <w:szCs w:val="24"/>
+        </w:rPr>
+        <w:t>Andreadi</w:t>
+      </w:r>
+      <w:proofErr w:type="spellEnd"/>
+      <w:r>
+        <w:rPr>
+          <w:rFonts w:asciiTheme="minorBidi" w:eastAsia="Times New Roman" w:hAnsiTheme="minorBidi"/>
+          <w:b/>
+          <w:bCs/>
+          <w:sz w:val="24"/>
+          <w:szCs w:val="24"/>
+        </w:rPr>
+        <w:t>: 213 returns</w:t>
+      </w:r>
+    </w:p>
+    <w:p>
+      <w:pPr>
+        <w:numPr>
+          <w:ilvl w:val="0"/>
+          <w:numId w:val="5"/>
+        </w:numPr>
+        <w:bidi w:val="0"/>
+        <w:spacing w:before="100" w:beforeAutospacing="1" w:after="100" w:afterAutospacing="1" w:line="240" w:lineRule="auto"/>
+        <w:rPr>
+          <w:rFonts w:asciiTheme="minorBidi" w:eastAsia="Times New Roman" w:hAnsiTheme="minorBidi"/>
+          <w:b/>
+          <w:bCs/>
+          <w:sz w:val="24"/>
+          <w:szCs w:val="24"/>
+        </w:rPr>
+      </w:pPr>
+      <w:r>
+        <w:rPr>
+          <w:rFonts w:asciiTheme="minorBidi" w:eastAsia="Times New Roman" w:hAnsiTheme="minorBidi"/>
+          <w:b/>
+          <w:bCs/>
+          <w:sz w:val="24"/>
+          <w:szCs w:val="24"/>
+        </w:rPr>
+        <w:t>Chuck Magee: 186 returns</w:t>
+      </w:r>
+    </w:p>
+    <w:p>
+      <w:pPr>
+        <w:numPr>
+          <w:ilvl w:val="0"/>
+          <w:numId w:val="5"/>
+        </w:numPr>
+        <w:bidi w:val="0"/>
+        <w:spacing w:before="100" w:beforeAutospacing="1" w:after="100" w:afterAutospacing="1" w:line="240" w:lineRule="auto"/>
+        <w:rPr>
+          <w:rFonts w:asciiTheme="minorBidi" w:eastAsia="Times New Roman" w:hAnsiTheme="minorBidi"/>
+          <w:b/>
+          <w:bCs/>
+          <w:sz w:val="24"/>
+          <w:szCs w:val="24"/>
+        </w:rPr>
+      </w:pPr>
+      <w:r>
+        <w:rPr>
+          <w:rFonts w:asciiTheme="minorBidi" w:eastAsia="Times New Roman" w:hAnsiTheme="minorBidi"/>
+          <w:b/>
+          <w:bCs/>
+          <w:sz w:val="24"/>
+          <w:szCs w:val="24"/>
+        </w:rPr>
+        <w:t>Kelly Williams: 128 returns</w:t>
+      </w:r>
+    </w:p>
+    <w:p>
+      <w:pPr>
+        <w:numPr>
+          <w:ilvl w:val="0"/>
+          <w:numId w:val="5"/>
+        </w:numPr>
+        <w:bidi w:val="0"/>
+        <w:spacing w:before="100" w:beforeAutospacing="1" w:after="100" w:afterAutospacing="1" w:line="240" w:lineRule="auto"/>
+        <w:rPr>
+          <w:rFonts w:asciiTheme="minorBidi" w:eastAsia="Times New Roman" w:hAnsiTheme="minorBidi"/>
+          <w:b/>
+          <w:bCs/>
+          <w:sz w:val="24"/>
+          <w:szCs w:val="24"/>
+        </w:rPr>
+      </w:pPr>
+      <w:r>
+        <w:rPr>
+          <w:rFonts w:asciiTheme="minorBidi" w:eastAsia="Times New Roman" w:hAnsiTheme="minorBidi"/>
+          <w:b/>
+          <w:bCs/>
+          <w:sz w:val="24"/>
+          <w:szCs w:val="24"/>
+        </w:rPr>
+        <w:t xml:space="preserve">Cassandra </w:t>
+      </w:r>
+      <w:proofErr w:type="spellStart"/>
+      <w:r>
+        <w:rPr>
+          <w:rFonts w:asciiTheme="minorBidi" w:eastAsia="Times New Roman" w:hAnsiTheme="minorBidi"/>
+          <w:b/>
+          <w:bCs/>
+          <w:sz w:val="24"/>
+          <w:szCs w:val="24"/>
+        </w:rPr>
+        <w:t>Brandow</w:t>
+      </w:r>
+      <w:proofErr w:type="spellEnd"/>
+      <w:r>
+        <w:rPr>
+          <w:rFonts w:asciiTheme="minorBidi" w:eastAsia="Times New Roman" w:hAnsiTheme="minorBidi"/>
+          <w:b/>
+          <w:bCs/>
+          <w:sz w:val="24"/>
+          <w:szCs w:val="24"/>
+        </w:rPr>
+        <w:t>: 97 returns</w:t>
+      </w:r>
+    </w:p>
+    <w:p>
+      <w:pPr>
+        <w:bidi w:val="0"/>
+        <w:spacing w:before="100" w:beforeAutospacing="1" w:after="100" w:afterAutospacing="1" w:line="240" w:lineRule="auto"/>
+        <w:rPr>
+          <w:rFonts w:asciiTheme="minorBidi" w:eastAsia="Times New Roman" w:hAnsiTheme="minorBidi"/>
+          <w:sz w:val="24"/>
+          <w:szCs w:val="24"/>
+        </w:rPr>
+      </w:pPr>
+      <w:r>
+        <w:rPr>
+          <w:rFonts w:asciiTheme="minorBidi" w:eastAsia="Times New Roman" w:hAnsiTheme="minorBidi"/>
+          <w:sz w:val="24"/>
+          <w:szCs w:val="24"/>
+        </w:rPr>
+        <w:t>This data highlights a potential area for further investigation to understand the factors contributing to the higher return rates associated with specific managers.</w:t>
+      </w:r>
+    </w:p>
+    <w:p>
+      <w:pPr>
+        <w:bidi w:val="0"/>
+        <w:spacing w:before="100" w:beforeAutospacing="1" w:after="100" w:afterAutospacing="1" w:line="240" w:lineRule="auto"/>
+        <w:rPr>
+          <w:rFonts w:asciiTheme="minorBidi" w:eastAsia="Times New Roman" w:hAnsiTheme="minorBidi"/>
+          <w:sz w:val="24"/>
+          <w:szCs w:val="24"/>
+        </w:rPr>
+      </w:pPr>
+    </w:p>
+    <w:p>
+      <w:pPr>
+        <w:bidi w:val="0"/>
+        <w:spacing w:before="100" w:beforeAutospacing="1" w:after="100" w:afterAutospacing="1" w:line="240" w:lineRule="auto"/>
+        <w:rPr>
+          <w:rFonts w:asciiTheme="minorBidi" w:eastAsia="Times New Roman" w:hAnsiTheme="minorBidi"/>
+          <w:sz w:val="24"/>
+          <w:szCs w:val="24"/>
+        </w:rPr>
+      </w:pPr>
+      <w:r>
+        <w:rPr>
+          <w:rFonts w:asciiTheme="minorBidi" w:eastAsia="Times New Roman" w:hAnsiTheme="minorBidi"/>
           <w:b/>
           <w:bCs/>
           <w:sz w:val="24"/>
@@ -1679,7 +1744,7 @@
       </w:r>
       <w:r>
         <w:rPr>
-          <w:rFonts w:ascii="Times New Roman" w:eastAsia="Times New Roman" w:hAnsi="Times New Roman" w:cs="Times New Roman"/>
+          <w:rFonts w:asciiTheme="minorBidi" w:eastAsia="Times New Roman" w:hAnsiTheme="minorBidi"/>
           <w:sz w:val="24"/>
           <w:szCs w:val="24"/>
         </w:rPr>
@@ -1687,7 +1752,7 @@
       </w:r>
       <w:r>
         <w:rPr>
-          <w:rFonts w:ascii="Times New Roman" w:eastAsia="Times New Roman" w:hAnsi="Times New Roman" w:cs="Times New Roman"/>
+          <w:rFonts w:asciiTheme="minorBidi" w:eastAsia="Times New Roman" w:hAnsiTheme="minorBidi"/>
           <w:b/>
           <w:bCs/>
           <w:sz w:val="24"/>
@@ -1697,7 +1762,7 @@
       </w:r>
       <w:r>
         <w:rPr>
-          <w:rFonts w:ascii="Times New Roman" w:eastAsia="Times New Roman" w:hAnsi="Times New Roman" w:cs="Times New Roman"/>
+          <w:rFonts w:asciiTheme="minorBidi" w:eastAsia="Times New Roman" w:hAnsiTheme="minorBidi"/>
           <w:sz w:val="24"/>
           <w:szCs w:val="24"/>
         </w:rPr>
@@ -1705,7 +1770,7 @@
       </w:r>
       <w:r>
         <w:rPr>
-          <w:rFonts w:ascii="Times New Roman" w:eastAsia="Times New Roman" w:hAnsi="Times New Roman" w:cs="Times New Roman"/>
+          <w:rFonts w:asciiTheme="minorBidi" w:eastAsia="Times New Roman" w:hAnsiTheme="minorBidi"/>
           <w:b/>
           <w:bCs/>
           <w:sz w:val="24"/>
@@ -1715,7 +1780,7 @@
       </w:r>
       <w:r>
         <w:rPr>
-          <w:rFonts w:ascii="Times New Roman" w:eastAsia="Times New Roman" w:hAnsi="Times New Roman" w:cs="Times New Roman"/>
+          <w:rFonts w:asciiTheme="minorBidi" w:eastAsia="Times New Roman" w:hAnsiTheme="minorBidi"/>
           <w:sz w:val="24"/>
           <w:szCs w:val="24"/>
         </w:rPr>
@@ -1727,14 +1792,14 @@
         <w:bidi w:val="0"/>
         <w:spacing w:before="100" w:beforeAutospacing="1" w:after="100" w:afterAutospacing="1" w:line="240" w:lineRule="auto"/>
         <w:rPr>
-          <w:rFonts w:ascii="Times New Roman" w:eastAsia="Times New Roman" w:hAnsi="Times New Roman" w:cs="Times New Roman"/>
+          <w:rFonts w:asciiTheme="minorBidi" w:eastAsia="Times New Roman" w:hAnsiTheme="minorBidi"/>
           <w:sz w:val="24"/>
           <w:szCs w:val="24"/>
         </w:rPr>
       </w:pPr>
       <w:r>
         <w:rPr>
-          <w:rFonts w:ascii="Times New Roman" w:eastAsia="Times New Roman" w:hAnsi="Times New Roman" w:cs="Times New Roman"/>
+          <w:rFonts w:asciiTheme="minorBidi" w:eastAsia="Times New Roman" w:hAnsiTheme="minorBidi"/>
           <w:b/>
           <w:bCs/>
           <w:sz w:val="24"/>
@@ -1744,7 +1809,7 @@
       </w:r>
       <w:r>
         <w:rPr>
-          <w:rFonts w:ascii="Times New Roman" w:eastAsia="Times New Roman" w:hAnsi="Times New Roman" w:cs="Times New Roman"/>
+          <w:rFonts w:asciiTheme="minorBidi" w:eastAsia="Times New Roman" w:hAnsiTheme="minorBidi"/>
           <w:sz w:val="24"/>
           <w:szCs w:val="24"/>
         </w:rPr>
@@ -1756,15 +1821,17 @@
         <w:bidi w:val="0"/>
         <w:spacing w:before="100" w:beforeAutospacing="1" w:after="100" w:afterAutospacing="1" w:line="240" w:lineRule="auto"/>
         <w:rPr>
-          <w:rFonts w:ascii="Times New Roman" w:eastAsia="Times New Roman" w:hAnsi="Times New Roman" w:cs="Times New Roman"/>
+          <w:rFonts w:asciiTheme="minorBidi" w:eastAsia="Times New Roman" w:hAnsiTheme="minorBidi"/>
           <w:sz w:val="24"/>
           <w:szCs w:val="24"/>
         </w:rPr>
       </w:pPr>
       <w:r>
         <w:rPr>
+          <w:rFonts w:asciiTheme="minorBidi" w:hAnsiTheme="minorBidi"/>
           <w:noProof/>
         </w:rPr>
+        <w:lastRenderedPageBreak/>
         <w:drawing>
           <wp:inline distT="0" distB="0" distL="0" distR="0" wp14:anchorId="45A6152B" wp14:editId="0F86E1D3">
             <wp:extent cx="3667125" cy="2305050"/>
@@ -1779,7 +1846,7 @@
             <wp:cNvGraphicFramePr/>
             <a:graphic xmlns:a="http://schemas.openxmlformats.org/drawingml/2006/main">
               <a:graphicData uri="http://schemas.openxmlformats.org/drawingml/2006/chart">
-                <c:chart xmlns:c="http://schemas.openxmlformats.org/drawingml/2006/chart" xmlns:r="http://schemas.openxmlformats.org/officeDocument/2006/relationships" r:id="rId9"/>
+                <c:chart xmlns:c="http://schemas.openxmlformats.org/drawingml/2006/chart" xmlns:r="http://schemas.openxmlformats.org/officeDocument/2006/relationships" r:id="rId10"/>
               </a:graphicData>
             </a:graphic>
           </wp:inline>
@@ -1791,14 +1858,14 @@
         <w:bidi w:val="0"/>
         <w:spacing w:before="100" w:beforeAutospacing="1" w:after="100" w:afterAutospacing="1" w:line="240" w:lineRule="auto"/>
         <w:rPr>
-          <w:rFonts w:ascii="Times New Roman" w:eastAsia="Times New Roman" w:hAnsi="Times New Roman" w:cs="Times New Roman"/>
+          <w:rFonts w:asciiTheme="minorBidi" w:eastAsia="Times New Roman" w:hAnsiTheme="minorBidi"/>
           <w:sz w:val="24"/>
           <w:szCs w:val="24"/>
         </w:rPr>
       </w:pPr>
       <w:r>
         <w:rPr>
-          <w:rFonts w:ascii="Times New Roman" w:eastAsia="Times New Roman" w:hAnsi="Times New Roman" w:cs="Times New Roman"/>
+          <w:rFonts w:asciiTheme="minorBidi" w:eastAsia="Times New Roman" w:hAnsiTheme="minorBidi"/>
           <w:sz w:val="24"/>
           <w:szCs w:val="24"/>
         </w:rPr>
@@ -1814,25 +1881,24 @@
         <w:bidi w:val="0"/>
         <w:spacing w:before="100" w:beforeAutospacing="1" w:after="100" w:afterAutospacing="1" w:line="240" w:lineRule="auto"/>
         <w:rPr>
-          <w:rFonts w:ascii="Times New Roman" w:eastAsia="Times New Roman" w:hAnsi="Times New Roman" w:cs="Times New Roman"/>
+          <w:rFonts w:asciiTheme="minorBidi" w:eastAsia="Times New Roman" w:hAnsiTheme="minorBidi"/>
           <w:sz w:val="24"/>
           <w:szCs w:val="24"/>
         </w:rPr>
       </w:pPr>
       <w:r>
         <w:rPr>
-          <w:rFonts w:ascii="Times New Roman" w:eastAsia="Times New Roman" w:hAnsi="Times New Roman" w:cs="Times New Roman"/>
+          <w:rFonts w:asciiTheme="minorBidi" w:eastAsia="Times New Roman" w:hAnsiTheme="minorBidi"/>
           <w:b/>
           <w:bCs/>
           <w:sz w:val="24"/>
           <w:szCs w:val="24"/>
         </w:rPr>
-        <w:lastRenderedPageBreak/>
         <w:t>Strategic Regional Focus:</w:t>
       </w:r>
       <w:r>
         <w:rPr>
-          <w:rFonts w:ascii="Times New Roman" w:eastAsia="Times New Roman" w:hAnsi="Times New Roman" w:cs="Times New Roman"/>
+          <w:rFonts w:asciiTheme="minorBidi" w:eastAsia="Times New Roman" w:hAnsiTheme="minorBidi"/>
           <w:sz w:val="24"/>
           <w:szCs w:val="24"/>
         </w:rPr>
@@ -1848,14 +1914,14 @@
         <w:bidi w:val="0"/>
         <w:spacing w:before="100" w:beforeAutospacing="1" w:after="100" w:afterAutospacing="1" w:line="240" w:lineRule="auto"/>
         <w:rPr>
-          <w:rFonts w:ascii="Times New Roman" w:eastAsia="Times New Roman" w:hAnsi="Times New Roman" w:cs="Times New Roman"/>
+          <w:rFonts w:asciiTheme="minorBidi" w:eastAsia="Times New Roman" w:hAnsiTheme="minorBidi"/>
           <w:sz w:val="24"/>
           <w:szCs w:val="24"/>
         </w:rPr>
       </w:pPr>
       <w:r>
         <w:rPr>
-          <w:rFonts w:ascii="Times New Roman" w:eastAsia="Times New Roman" w:hAnsi="Times New Roman" w:cs="Times New Roman"/>
+          <w:rFonts w:asciiTheme="minorBidi" w:eastAsia="Times New Roman" w:hAnsiTheme="minorBidi"/>
           <w:b/>
           <w:bCs/>
           <w:sz w:val="24"/>
@@ -1865,7 +1931,7 @@
       </w:r>
       <w:r>
         <w:rPr>
-          <w:rFonts w:ascii="Times New Roman" w:eastAsia="Times New Roman" w:hAnsi="Times New Roman" w:cs="Times New Roman"/>
+          <w:rFonts w:asciiTheme="minorBidi" w:eastAsia="Times New Roman" w:hAnsiTheme="minorBidi"/>
           <w:sz w:val="24"/>
           <w:szCs w:val="24"/>
         </w:rPr>
@@ -1881,14 +1947,14 @@
         <w:bidi w:val="0"/>
         <w:spacing w:before="100" w:beforeAutospacing="1" w:after="100" w:afterAutospacing="1" w:line="240" w:lineRule="auto"/>
         <w:rPr>
-          <w:rFonts w:ascii="Times New Roman" w:eastAsia="Times New Roman" w:hAnsi="Times New Roman" w:cs="Times New Roman"/>
+          <w:rFonts w:asciiTheme="minorBidi" w:eastAsia="Times New Roman" w:hAnsiTheme="minorBidi"/>
           <w:sz w:val="24"/>
           <w:szCs w:val="24"/>
         </w:rPr>
       </w:pPr>
       <w:r>
         <w:rPr>
-          <w:rFonts w:ascii="Times New Roman" w:eastAsia="Times New Roman" w:hAnsi="Times New Roman" w:cs="Times New Roman"/>
+          <w:rFonts w:asciiTheme="minorBidi" w:eastAsia="Times New Roman" w:hAnsiTheme="minorBidi"/>
           <w:b/>
           <w:bCs/>
           <w:sz w:val="24"/>
@@ -1898,16 +1964,37 @@
       </w:r>
       <w:r>
         <w:rPr>
-          <w:rFonts w:ascii="Times New Roman" w:eastAsia="Times New Roman" w:hAnsi="Times New Roman" w:cs="Times New Roman"/>
-          <w:sz w:val="24"/>
-          <w:szCs w:val="24"/>
-        </w:rPr>
-        <w:t xml:space="preserve"> Conduct a deeper analysis into the reasons for returned orders, particularly under managers Anna Andreadi and Chuck Magee, to identify and address any underlying operational or product quality issues.</w:t>
+          <w:rFonts w:asciiTheme="minorBidi" w:eastAsia="Times New Roman" w:hAnsiTheme="minorBidi"/>
+          <w:sz w:val="24"/>
+          <w:szCs w:val="24"/>
+        </w:rPr>
+        <w:t xml:space="preserve"> Conduct a deeper analysis into the reasons for returned orders, particularly under managers Anna </w:t>
+      </w:r>
+      <w:proofErr w:type="spellStart"/>
+      <w:r>
+        <w:rPr>
+          <w:rFonts w:asciiTheme="minorBidi" w:eastAsia="Times New Roman" w:hAnsiTheme="minorBidi"/>
+          <w:sz w:val="24"/>
+          <w:szCs w:val="24"/>
+        </w:rPr>
+        <w:t>Andreadi</w:t>
+      </w:r>
+      <w:proofErr w:type="spellEnd"/>
+      <w:r>
+        <w:rPr>
+          <w:rFonts w:asciiTheme="minorBidi" w:eastAsia="Times New Roman" w:hAnsiTheme="minorBidi"/>
+          <w:sz w:val="24"/>
+          <w:szCs w:val="24"/>
+        </w:rPr>
+        <w:t xml:space="preserve"> and Chuck Magee, to identify and address any underlying operational or product quality issues.</w:t>
       </w:r>
     </w:p>
     <w:p>
       <w:pPr>
         <w:bidi w:val="0"/>
+        <w:rPr>
+          <w:rFonts w:asciiTheme="minorBidi" w:hAnsiTheme="minorBidi"/>
+        </w:rPr>
       </w:pPr>
     </w:p>
     <w:sectPr>
@@ -2975,7 +3062,7 @@
     <w:lsdException w:name="Table Web 2" w:semiHidden="1" w:unhideWhenUsed="1"/>
     <w:lsdException w:name="Table Web 3" w:semiHidden="1" w:unhideWhenUsed="1"/>
     <w:lsdException w:name="Balloon Text" w:semiHidden="1" w:unhideWhenUsed="1"/>
-    <w:lsdException w:name="Table Grid" w:semiHidden="1" w:uiPriority="59" w:unhideWhenUsed="1"/>
+    <w:lsdException w:name="Table Grid" w:uiPriority="59"/>
     <w:lsdException w:name="Table Theme" w:semiHidden="1" w:unhideWhenUsed="1"/>
     <w:lsdException w:name="Placeholder Text" w:semiHidden="1"/>
     <w:lsdException w:name="No Spacing" w:uiPriority="1" w:qFormat="1"/>
@@ -4769,7 +4856,7 @@
     </mc:Fallback>
   </mc:AlternateContent>
   <c:pivotSource>
-    <c:name>[New Microsoft Excel Worksheet.xlsx]Top 5 Products by Sales!Top 5 Products by Sales</c:name>
+    <c:name>[Task.xlsx]Top 5 Products by Sales!Top 5 Products by Sales</c:name>
     <c:fmtId val="-1"/>
   </c:pivotSource>
   <c:chart>
@@ -4853,22 +4940,7 @@
           </a:sp3d>
         </c:spPr>
         <c:marker>
-          <c:symbol val="circle"/>
-          <c:size val="6"/>
-          <c:spPr>
-            <a:solidFill>
-              <a:schemeClr val="accent1"/>
-            </a:solidFill>
-            <a:ln w="9525">
-              <a:solidFill>
-                <a:schemeClr val="dk1">
-                  <a:lumMod val="75000"/>
-                  <a:lumOff val="25000"/>
-                </a:schemeClr>
-              </a:solidFill>
-            </a:ln>
-            <a:effectLst/>
-          </c:spPr>
+          <c:symbol val="none"/>
         </c:marker>
         <c:dLbl>
           <c:idx val="0"/>
@@ -5263,16 +5335,16 @@
                   <c:v>Canon imageCLASS 2200 Advanced Copier</c:v>
                 </c:pt>
                 <c:pt idx="1">
+                  <c:v>Martin Yale Chadless Opener Electric Letter Opener</c:v>
+                </c:pt>
+                <c:pt idx="2">
+                  <c:v>GBC DocuBind TL300 Electric Binding System</c:v>
+                </c:pt>
+                <c:pt idx="3">
                   <c:v>Hewlett Packard LaserJet 3310 Copier</c:v>
                 </c:pt>
-                <c:pt idx="2">
+                <c:pt idx="4">
                   <c:v>Samsung Galaxy Mega 6.3</c:v>
-                </c:pt>
-                <c:pt idx="3">
-                  <c:v>GBC DocuBind TL300 Electric Binding System</c:v>
-                </c:pt>
-                <c:pt idx="4">
-                  <c:v>Martin Yale Chadless Opener Electric Letter Opener</c:v>
                 </c:pt>
               </c:strCache>
             </c:strRef>
@@ -5287,23 +5359,23 @@
                   <c:v>35699.898000000001</c:v>
                 </c:pt>
                 <c:pt idx="1">
+                  <c:v>11825.902</c:v>
+                </c:pt>
+                <c:pt idx="2">
+                  <c:v>10943.278</c:v>
+                </c:pt>
+                <c:pt idx="3">
                   <c:v>9239.8460000000014</c:v>
                 </c:pt>
-                <c:pt idx="2">
+                <c:pt idx="4">
                   <c:v>9239.7800000000025</c:v>
-                </c:pt>
-                <c:pt idx="3">
-                  <c:v>10943.278</c:v>
-                </c:pt>
-                <c:pt idx="4">
-                  <c:v>11825.902</c:v>
                 </c:pt>
               </c:numCache>
             </c:numRef>
           </c:val>
           <c:extLst>
             <c:ext xmlns:c16="http://schemas.microsoft.com/office/drawing/2014/chart" uri="{C3380CC4-5D6E-409C-BE32-E72D297353CC}">
-              <c16:uniqueId val="{00000000-D345-49CE-A829-3C50A12A8901}"/>
+              <c16:uniqueId val="{00000000-C6FB-452D-A1DA-E4C3FA7CAE19}"/>
             </c:ext>
           </c:extLst>
         </c:ser>
@@ -5995,7 +6067,7 @@
           </c:val>
           <c:extLst>
             <c:ext xmlns:c16="http://schemas.microsoft.com/office/drawing/2014/chart" uri="{C3380CC4-5D6E-409C-BE32-E72D297353CC}">
-              <c16:uniqueId val="{00000000-C47C-4D72-9E67-030667EF6C6D}"/>
+              <c16:uniqueId val="{00000000-0D9D-4119-B312-A64A5A0EF130}"/>
             </c:ext>
           </c:extLst>
         </c:ser>
@@ -7081,7 +7153,7 @@
             </c:spPr>
             <c:extLst>
               <c:ext xmlns:c16="http://schemas.microsoft.com/office/drawing/2014/chart" uri="{C3380CC4-5D6E-409C-BE32-E72D297353CC}">
-                <c16:uniqueId val="{00000001-1ED0-4320-9D48-E72BB0776EB8}"/>
+                <c16:uniqueId val="{00000001-2F08-4C8C-9BCD-C34B36AFB141}"/>
               </c:ext>
             </c:extLst>
           </c:dPt>
@@ -7139,7 +7211,7 @@
             </c:spPr>
             <c:extLst>
               <c:ext xmlns:c16="http://schemas.microsoft.com/office/drawing/2014/chart" uri="{C3380CC4-5D6E-409C-BE32-E72D297353CC}">
-                <c16:uniqueId val="{00000003-1ED0-4320-9D48-E72BB0776EB8}"/>
+                <c16:uniqueId val="{00000003-2F08-4C8C-9BCD-C34B36AFB141}"/>
               </c:ext>
             </c:extLst>
           </c:dPt>
@@ -7197,7 +7269,7 @@
             </c:spPr>
             <c:extLst>
               <c:ext xmlns:c16="http://schemas.microsoft.com/office/drawing/2014/chart" uri="{C3380CC4-5D6E-409C-BE32-E72D297353CC}">
-                <c16:uniqueId val="{00000005-1ED0-4320-9D48-E72BB0776EB8}"/>
+                <c16:uniqueId val="{00000005-2F08-4C8C-9BCD-C34B36AFB141}"/>
               </c:ext>
             </c:extLst>
           </c:dPt>
@@ -7255,7 +7327,7 @@
             </c:spPr>
             <c:extLst>
               <c:ext xmlns:c16="http://schemas.microsoft.com/office/drawing/2014/chart" uri="{C3380CC4-5D6E-409C-BE32-E72D297353CC}">
-                <c16:uniqueId val="{00000007-1ED0-4320-9D48-E72BB0776EB8}"/>
+                <c16:uniqueId val="{00000007-2F08-4C8C-9BCD-C34B36AFB141}"/>
               </c:ext>
             </c:extLst>
           </c:dPt>
@@ -7354,7 +7426,7 @@
           </c:val>
           <c:extLst>
             <c:ext xmlns:c16="http://schemas.microsoft.com/office/drawing/2014/chart" uri="{C3380CC4-5D6E-409C-BE32-E72D297353CC}">
-              <c16:uniqueId val="{00000008-1ED0-4320-9D48-E72BB0776EB8}"/>
+              <c16:uniqueId val="{00000008-2F08-4C8C-9BCD-C34B36AFB141}"/>
             </c:ext>
           </c:extLst>
         </c:ser>
@@ -7395,7 +7467,7 @@
           <a:pPr>
             <a:defRPr sz="900" b="0" i="0" u="none" strike="noStrike" kern="1200" baseline="0">
               <a:solidFill>
-                <a:sysClr val="windowText" lastClr="000000"/>
+                <a:schemeClr val="bg1"/>
               </a:solidFill>
               <a:latin typeface="+mn-lt"/>
               <a:ea typeface="+mn-ea"/>

</xml_diff>